<commit_message>
Up data laporan rev
</commit_message>
<xml_diff>
--- a/Perbaikan Desain IO skripsi Moya.docx
+++ b/Perbaikan Desain IO skripsi Moya.docx
@@ -1,6 +1,6 @@
 
 <file path=word/document.xml><?xml version="1.0" encoding="utf-8"?>
-<w:document xmlns:wpc="http://schemas.microsoft.com/office/word/2010/wordprocessingCanvas" xmlns:mc="http://schemas.openxmlformats.org/markup-compatibility/2006" xmlns:o="urn:schemas-microsoft-com:office:office" xmlns:r="http://schemas.openxmlformats.org/officeDocument/2006/relationships" xmlns:m="http://schemas.openxmlformats.org/officeDocument/2006/math" xmlns:v="urn:schemas-microsoft-com:vml" xmlns:wp14="http://schemas.microsoft.com/office/word/2010/wordprocessingDrawing" xmlns:wp="http://schemas.openxmlformats.org/drawingml/2006/wordprocessingDrawing" xmlns:w10="urn:schemas-microsoft-com:office:word" xmlns:w="http://schemas.openxmlformats.org/wordprocessingml/2006/main" xmlns:w14="http://schemas.microsoft.com/office/word/2010/wordml" xmlns:wpg="http://schemas.microsoft.com/office/word/2010/wordprocessingGroup" xmlns:wpi="http://schemas.microsoft.com/office/word/2010/wordprocessingInk" xmlns:wne="http://schemas.microsoft.com/office/word/2006/wordml" xmlns:wps="http://schemas.microsoft.com/office/word/2010/wordprocessingShape" mc:Ignorable="w14 wp14">
+<w:document xmlns:wpc="http://schemas.microsoft.com/office/word/2010/wordprocessingCanvas" xmlns:cx="http://schemas.microsoft.com/office/drawing/2014/chartex" xmlns:cx1="http://schemas.microsoft.com/office/drawing/2015/9/8/chartex" xmlns:cx2="http://schemas.microsoft.com/office/drawing/2015/10/21/chartex" xmlns:cx3="http://schemas.microsoft.com/office/drawing/2016/5/9/chartex" xmlns:cx4="http://schemas.microsoft.com/office/drawing/2016/5/10/chartex" xmlns:cx5="http://schemas.microsoft.com/office/drawing/2016/5/11/chartex" xmlns:cx6="http://schemas.microsoft.com/office/drawing/2016/5/12/chartex" xmlns:cx7="http://schemas.microsoft.com/office/drawing/2016/5/13/chartex" xmlns:cx8="http://schemas.microsoft.com/office/drawing/2016/5/14/chartex" xmlns:mc="http://schemas.openxmlformats.org/markup-compatibility/2006" xmlns:aink="http://schemas.microsoft.com/office/drawing/2016/ink" xmlns:am3d="http://schemas.microsoft.com/office/drawing/2017/model3d" xmlns:o="urn:schemas-microsoft-com:office:office" xmlns:r="http://schemas.openxmlformats.org/officeDocument/2006/relationships" xmlns:m="http://schemas.openxmlformats.org/officeDocument/2006/math" xmlns:v="urn:schemas-microsoft-com:vml" xmlns:wp14="http://schemas.microsoft.com/office/word/2010/wordprocessingDrawing" xmlns:wp="http://schemas.openxmlformats.org/drawingml/2006/wordprocessingDrawing" xmlns:w10="urn:schemas-microsoft-com:office:word" xmlns:w="http://schemas.openxmlformats.org/wordprocessingml/2006/main" xmlns:w14="http://schemas.microsoft.com/office/word/2010/wordml" xmlns:w15="http://schemas.microsoft.com/office/word/2012/wordml" xmlns:w16cex="http://schemas.microsoft.com/office/word/2018/wordml/cex" xmlns:w16cid="http://schemas.microsoft.com/office/word/2016/wordml/cid" xmlns:w16="http://schemas.microsoft.com/office/word/2018/wordml" xmlns:w16se="http://schemas.microsoft.com/office/word/2015/wordml/symex" xmlns:wpg="http://schemas.microsoft.com/office/word/2010/wordprocessingGroup" xmlns:wpi="http://schemas.microsoft.com/office/word/2010/wordprocessingInk" xmlns:wne="http://schemas.microsoft.com/office/word/2006/wordml" xmlns:wps="http://schemas.microsoft.com/office/word/2010/wordprocessingShape" mc:Ignorable="w14 w15 w16se w16cid w16 w16cex wp14">
   <w:body>
     <w:p>
       <w:pPr>
@@ -87,7 +87,7 @@
           <w:lang w:eastAsia="id-ID"/>
         </w:rPr>
         <w:drawing>
-          <wp:inline distT="0" distB="0" distL="0" distR="0" wp14:anchorId="3042E609" wp14:editId="117FAAC8">
+          <wp:inline distT="0" distB="0" distL="0" distR="0" wp14:anchorId="3D2AC47A" wp14:editId="2CC048D3">
             <wp:extent cx="5703217" cy="2047875"/>
             <wp:effectExtent l="0" t="0" r="0" b="0"/>
             <wp:docPr id="19" name="Picture 19"/>
@@ -102,7 +102,7 @@
                     <pic:cNvPicPr/>
                   </pic:nvPicPr>
                   <pic:blipFill rotWithShape="1">
-                    <a:blip r:embed="rId6"/>
+                    <a:blip r:embed="rId5"/>
                     <a:srcRect l="29553" t="30671" r="18730" b="39617"/>
                     <a:stretch/>
                   </pic:blipFill>
@@ -206,7 +206,7 @@
           <w:lang w:eastAsia="id-ID"/>
         </w:rPr>
         <w:drawing>
-          <wp:inline distT="0" distB="0" distL="0" distR="0" wp14:anchorId="69C78761" wp14:editId="26A19471">
+          <wp:inline distT="0" distB="0" distL="0" distR="0" wp14:anchorId="67B68B96" wp14:editId="6115D787">
             <wp:extent cx="5562600" cy="2359891"/>
             <wp:effectExtent l="0" t="0" r="0" b="2540"/>
             <wp:docPr id="69" name="Picture 69"/>
@@ -221,7 +221,7 @@
                     <pic:cNvPicPr/>
                   </pic:nvPicPr>
                   <pic:blipFill rotWithShape="1">
-                    <a:blip r:embed="rId7"/>
+                    <a:blip r:embed="rId6"/>
                     <a:srcRect l="22116" t="23846" r="14423" b="33077"/>
                     <a:stretch/>
                   </pic:blipFill>
@@ -355,7 +355,7 @@
           <w:lang w:eastAsia="id-ID"/>
         </w:rPr>
         <w:drawing>
-          <wp:inline distT="0" distB="0" distL="0" distR="0" wp14:anchorId="1FC884BA" wp14:editId="6A988698">
+          <wp:inline distT="0" distB="0" distL="0" distR="0" wp14:anchorId="1DFA2E50" wp14:editId="21CF657E">
             <wp:extent cx="5791200" cy="2488179"/>
             <wp:effectExtent l="0" t="0" r="0" b="7620"/>
             <wp:docPr id="71" name="Picture 71"/>
@@ -370,7 +370,7 @@
                     <pic:cNvPicPr/>
                   </pic:nvPicPr>
                   <pic:blipFill rotWithShape="1">
-                    <a:blip r:embed="rId8"/>
+                    <a:blip r:embed="rId7"/>
                     <a:srcRect l="21795" t="35897" r="14423" b="20257"/>
                     <a:stretch/>
                   </pic:blipFill>
@@ -425,7 +425,7 @@
           <w:lang w:eastAsia="id-ID"/>
         </w:rPr>
         <w:drawing>
-          <wp:inline distT="0" distB="0" distL="0" distR="0" wp14:anchorId="2F894DCD" wp14:editId="116B19D6">
+          <wp:inline distT="0" distB="0" distL="0" distR="0" wp14:anchorId="2C754F9E" wp14:editId="2B7C26C2">
             <wp:extent cx="3956538" cy="3571875"/>
             <wp:effectExtent l="0" t="0" r="6350" b="0"/>
             <wp:docPr id="3" name="Picture 3"/>
@@ -440,7 +440,7 @@
                     <pic:cNvPicPr/>
                   </pic:nvPicPr>
                   <pic:blipFill rotWithShape="1">
-                    <a:blip r:embed="rId9"/>
+                    <a:blip r:embed="rId8"/>
                     <a:srcRect l="32912" t="36702" r="31184" b="11437"/>
                     <a:stretch/>
                   </pic:blipFill>
@@ -531,7 +531,23 @@
           <w:rFonts w:ascii="Times New Roman" w:hAnsi="Times New Roman" w:cs="Times New Roman"/>
           <w:b/>
         </w:rPr>
-        <w:t>Data Guru Berdasrkan Pangkat</w:t>
+        <w:t xml:space="preserve">Data Guru </w:t>
+      </w:r>
+      <w:proofErr w:type="spellStart"/>
+      <w:r>
+        <w:rPr>
+          <w:rFonts w:ascii="Times New Roman" w:hAnsi="Times New Roman" w:cs="Times New Roman"/>
+          <w:b/>
+        </w:rPr>
+        <w:t>Berdasrkan</w:t>
+      </w:r>
+      <w:proofErr w:type="spellEnd"/>
+      <w:r>
+        <w:rPr>
+          <w:rFonts w:ascii="Times New Roman" w:hAnsi="Times New Roman" w:cs="Times New Roman"/>
+          <w:b/>
+        </w:rPr>
+        <w:t xml:space="preserve"> Pangkat</w:t>
       </w:r>
     </w:p>
     <w:p>
@@ -580,7 +596,7 @@
           <w:lang w:eastAsia="id-ID"/>
         </w:rPr>
         <w:drawing>
-          <wp:inline distT="0" distB="0" distL="0" distR="0" wp14:anchorId="33F0368B" wp14:editId="216941EC">
+          <wp:inline distT="0" distB="0" distL="0" distR="0" wp14:anchorId="54E7A975" wp14:editId="565CC432">
             <wp:extent cx="2352675" cy="2772260"/>
             <wp:effectExtent l="0" t="0" r="0" b="9525"/>
             <wp:docPr id="36" name="Picture 36"/>
@@ -595,7 +611,7 @@
                     <pic:cNvPicPr/>
                   </pic:nvPicPr>
                   <pic:blipFill rotWithShape="1">
-                    <a:blip r:embed="rId10"/>
+                    <a:blip r:embed="rId9"/>
                     <a:srcRect l="25321" t="27180" r="49519" b="25385"/>
                     <a:stretch/>
                   </pic:blipFill>
@@ -716,7 +732,7 @@
           <w:lang w:eastAsia="id-ID"/>
         </w:rPr>
         <w:drawing>
-          <wp:inline distT="0" distB="0" distL="0" distR="0" wp14:anchorId="5E12C2E4" wp14:editId="10CB7B99">
+          <wp:inline distT="0" distB="0" distL="0" distR="0" wp14:anchorId="3FDF9213" wp14:editId="7EF3A98E">
             <wp:extent cx="2451515" cy="2857500"/>
             <wp:effectExtent l="0" t="0" r="6350" b="0"/>
             <wp:docPr id="37" name="Picture 37"/>
@@ -731,7 +747,7 @@
                     <pic:cNvPicPr/>
                   </pic:nvPicPr>
                   <pic:blipFill rotWithShape="1">
-                    <a:blip r:embed="rId11"/>
+                    <a:blip r:embed="rId10"/>
                     <a:srcRect l="25481" t="26923" r="49359" b="26154"/>
                     <a:stretch/>
                   </pic:blipFill>
@@ -808,21 +824,22 @@
         <w:rPr>
           <w:rFonts w:ascii="Times New Roman" w:hAnsi="Times New Roman" w:cs="Times New Roman"/>
           <w:b/>
-        </w:rPr>
-      </w:pPr>
-      <w:r>
-        <w:rPr>
-          <w:rFonts w:ascii="Times New Roman" w:hAnsi="Times New Roman" w:cs="Times New Roman"/>
-          <w:b/>
+          <w:highlight w:val="yellow"/>
+        </w:rPr>
+      </w:pPr>
+      <w:r>
+        <w:rPr>
+          <w:rFonts w:ascii="Times New Roman" w:hAnsi="Times New Roman" w:cs="Times New Roman"/>
+          <w:b/>
+          <w:highlight w:val="yellow"/>
         </w:rPr>
         <w:t xml:space="preserve">Laporan </w:t>
       </w:r>
-      <w:bookmarkStart w:id="0" w:name="_GoBack"/>
-      <w:bookmarkEnd w:id="0"/>
-      <w:r>
-        <w:rPr>
-          <w:rFonts w:ascii="Times New Roman" w:hAnsi="Times New Roman" w:cs="Times New Roman"/>
-          <w:b/>
+      <w:r>
+        <w:rPr>
+          <w:rFonts w:ascii="Times New Roman" w:hAnsi="Times New Roman" w:cs="Times New Roman"/>
+          <w:b/>
+          <w:highlight w:val="yellow"/>
         </w:rPr>
         <w:t>Data Guru Berdasarkan Pangkat per Sekolah</w:t>
       </w:r>
@@ -834,12 +851,14 @@
         <w:rPr>
           <w:rFonts w:ascii="Times New Roman" w:hAnsi="Times New Roman" w:cs="Times New Roman"/>
           <w:b/>
-        </w:rPr>
-      </w:pPr>
-      <w:r>
-        <w:rPr>
-          <w:rFonts w:ascii="Times New Roman" w:hAnsi="Times New Roman" w:cs="Times New Roman"/>
-          <w:b/>
+          <w:highlight w:val="yellow"/>
+        </w:rPr>
+      </w:pPr>
+      <w:r>
+        <w:rPr>
+          <w:rFonts w:ascii="Times New Roman" w:hAnsi="Times New Roman" w:cs="Times New Roman"/>
+          <w:b/>
+          <w:highlight w:val="yellow"/>
         </w:rPr>
         <w:t>Kecamatan Padang Timur</w:t>
       </w:r>
@@ -857,6 +876,7 @@
         <w:rPr>
           <w:rFonts w:ascii="Times New Roman" w:hAnsi="Times New Roman" w:cs="Times New Roman"/>
           <w:b/>
+          <w:highlight w:val="yellow"/>
         </w:rPr>
         <w:t>Kota Padang</w:t>
       </w:r>
@@ -883,7 +903,7 @@
           <w:lang w:eastAsia="id-ID"/>
         </w:rPr>
         <w:drawing>
-          <wp:inline distT="0" distB="0" distL="0" distR="0" wp14:anchorId="69515D18" wp14:editId="716D4A9E">
+          <wp:inline distT="0" distB="0" distL="0" distR="0" wp14:anchorId="64BCB7CD" wp14:editId="36E42032">
             <wp:extent cx="2716868" cy="3552825"/>
             <wp:effectExtent l="0" t="0" r="7620" b="0"/>
             <wp:docPr id="44" name="Picture 44"/>
@@ -898,7 +918,7 @@
                     <pic:cNvPicPr/>
                   </pic:nvPicPr>
                   <pic:blipFill rotWithShape="1">
-                    <a:blip r:embed="rId12"/>
+                    <a:blip r:embed="rId11"/>
                     <a:srcRect l="25321" t="21538" r="49679" b="26154"/>
                     <a:stretch/>
                   </pic:blipFill>
@@ -946,12 +966,14 @@
         <w:rPr>
           <w:rFonts w:ascii="Times New Roman" w:hAnsi="Times New Roman" w:cs="Times New Roman"/>
           <w:b/>
-        </w:rPr>
-      </w:pPr>
-      <w:r>
-        <w:rPr>
-          <w:rFonts w:ascii="Times New Roman" w:hAnsi="Times New Roman" w:cs="Times New Roman"/>
-          <w:b/>
+          <w:highlight w:val="yellow"/>
+        </w:rPr>
+      </w:pPr>
+      <w:r>
+        <w:rPr>
+          <w:rFonts w:ascii="Times New Roman" w:hAnsi="Times New Roman" w:cs="Times New Roman"/>
+          <w:b/>
+          <w:highlight w:val="yellow"/>
         </w:rPr>
         <w:t xml:space="preserve">Laporan </w:t>
       </w:r>
@@ -959,6 +981,7 @@
         <w:rPr>
           <w:rFonts w:ascii="Times New Roman" w:hAnsi="Times New Roman" w:cs="Times New Roman"/>
           <w:b/>
+          <w:highlight w:val="yellow"/>
         </w:rPr>
         <w:t>Data Guru Berdasarkan Pangkat per Kelurahan</w:t>
       </w:r>
@@ -970,12 +993,14 @@
         <w:rPr>
           <w:rFonts w:ascii="Times New Roman" w:hAnsi="Times New Roman" w:cs="Times New Roman"/>
           <w:b/>
-        </w:rPr>
-      </w:pPr>
-      <w:r>
-        <w:rPr>
-          <w:rFonts w:ascii="Times New Roman" w:hAnsi="Times New Roman" w:cs="Times New Roman"/>
-          <w:b/>
+          <w:highlight w:val="yellow"/>
+        </w:rPr>
+      </w:pPr>
+      <w:r>
+        <w:rPr>
+          <w:rFonts w:ascii="Times New Roman" w:hAnsi="Times New Roman" w:cs="Times New Roman"/>
+          <w:b/>
+          <w:highlight w:val="yellow"/>
         </w:rPr>
         <w:t>Kecamatan Padang Timur</w:t>
       </w:r>
@@ -993,6 +1018,7 @@
         <w:rPr>
           <w:rFonts w:ascii="Times New Roman" w:hAnsi="Times New Roman" w:cs="Times New Roman"/>
           <w:b/>
+          <w:highlight w:val="yellow"/>
         </w:rPr>
         <w:t>Kota Padang</w:t>
       </w:r>
@@ -1020,7 +1046,7 @@
           <w:lang w:eastAsia="id-ID"/>
         </w:rPr>
         <w:drawing>
-          <wp:inline distT="0" distB="0" distL="0" distR="0" wp14:anchorId="08D474A1" wp14:editId="598B0740">
+          <wp:inline distT="0" distB="0" distL="0" distR="0" wp14:anchorId="68B3E724" wp14:editId="58B74D22">
             <wp:extent cx="2316462" cy="3038475"/>
             <wp:effectExtent l="0" t="0" r="8255" b="0"/>
             <wp:docPr id="48" name="Picture 48"/>
@@ -1035,7 +1061,7 @@
                     <pic:cNvPicPr/>
                   </pic:nvPicPr>
                   <pic:blipFill rotWithShape="1">
-                    <a:blip r:embed="rId13"/>
+                    <a:blip r:embed="rId12"/>
                     <a:srcRect l="25642" t="24359" r="49679" b="23846"/>
                     <a:stretch/>
                   </pic:blipFill>
@@ -1084,19 +1110,29 @@
         <w:rPr>
           <w:rFonts w:ascii="Times New Roman" w:hAnsi="Times New Roman" w:cs="Times New Roman"/>
           <w:b/>
-        </w:rPr>
-      </w:pPr>
-      <w:r>
-        <w:rPr>
-          <w:rFonts w:ascii="Times New Roman" w:hAnsi="Times New Roman" w:cs="Times New Roman"/>
-          <w:b/>
-        </w:rPr>
-        <w:t xml:space="preserve">Laporan </w:t>
-      </w:r>
-      <w:r>
-        <w:rPr>
-          <w:rFonts w:ascii="Times New Roman" w:hAnsi="Times New Roman" w:cs="Times New Roman"/>
-          <w:b/>
+          <w:highlight w:val="yellow"/>
+        </w:rPr>
+      </w:pPr>
+      <w:r>
+        <w:rPr>
+          <w:rFonts w:ascii="Times New Roman" w:hAnsi="Times New Roman" w:cs="Times New Roman"/>
+          <w:b/>
+        </w:rPr>
+        <w:t>L</w:t>
+      </w:r>
+      <w:r>
+        <w:rPr>
+          <w:rFonts w:ascii="Times New Roman" w:hAnsi="Times New Roman" w:cs="Times New Roman"/>
+          <w:b/>
+          <w:highlight w:val="yellow"/>
+        </w:rPr>
+        <w:t xml:space="preserve">aporan </w:t>
+      </w:r>
+      <w:r>
+        <w:rPr>
+          <w:rFonts w:ascii="Times New Roman" w:hAnsi="Times New Roman" w:cs="Times New Roman"/>
+          <w:b/>
+          <w:highlight w:val="yellow"/>
         </w:rPr>
         <w:t>Data Guru Berdasarkan Golongan per Sekolah</w:t>
       </w:r>
@@ -1108,12 +1144,14 @@
         <w:rPr>
           <w:rFonts w:ascii="Times New Roman" w:hAnsi="Times New Roman" w:cs="Times New Roman"/>
           <w:b/>
-        </w:rPr>
-      </w:pPr>
-      <w:r>
-        <w:rPr>
-          <w:rFonts w:ascii="Times New Roman" w:hAnsi="Times New Roman" w:cs="Times New Roman"/>
-          <w:b/>
+          <w:highlight w:val="yellow"/>
+        </w:rPr>
+      </w:pPr>
+      <w:r>
+        <w:rPr>
+          <w:rFonts w:ascii="Times New Roman" w:hAnsi="Times New Roman" w:cs="Times New Roman"/>
+          <w:b/>
+          <w:highlight w:val="yellow"/>
         </w:rPr>
         <w:t>Kecamatan Padang Timur</w:t>
       </w:r>
@@ -1131,6 +1169,7 @@
         <w:rPr>
           <w:rFonts w:ascii="Times New Roman" w:hAnsi="Times New Roman" w:cs="Times New Roman"/>
           <w:b/>
+          <w:highlight w:val="yellow"/>
         </w:rPr>
         <w:t>Kota Padang</w:t>
       </w:r>
@@ -1158,7 +1197,7 @@
           <w:lang w:eastAsia="id-ID"/>
         </w:rPr>
         <w:drawing>
-          <wp:inline distT="0" distB="0" distL="0" distR="0" wp14:anchorId="45A1F605" wp14:editId="7167FA80">
+          <wp:inline distT="0" distB="0" distL="0" distR="0" wp14:anchorId="0B16F143" wp14:editId="0A325E00">
             <wp:extent cx="2438019" cy="3086100"/>
             <wp:effectExtent l="0" t="0" r="635" b="0"/>
             <wp:docPr id="49" name="Picture 49"/>
@@ -1173,7 +1212,7 @@
                     <pic:cNvPicPr/>
                   </pic:nvPicPr>
                   <pic:blipFill rotWithShape="1">
-                    <a:blip r:embed="rId14"/>
+                    <a:blip r:embed="rId13"/>
                     <a:srcRect l="25321" t="24616" r="49359" b="24102"/>
                     <a:stretch/>
                   </pic:blipFill>
@@ -1221,12 +1260,14 @@
         <w:rPr>
           <w:rFonts w:ascii="Times New Roman" w:hAnsi="Times New Roman" w:cs="Times New Roman"/>
           <w:b/>
-        </w:rPr>
-      </w:pPr>
-      <w:r>
-        <w:rPr>
-          <w:rFonts w:ascii="Times New Roman" w:hAnsi="Times New Roman" w:cs="Times New Roman"/>
-          <w:b/>
+          <w:highlight w:val="yellow"/>
+        </w:rPr>
+      </w:pPr>
+      <w:r>
+        <w:rPr>
+          <w:rFonts w:ascii="Times New Roman" w:hAnsi="Times New Roman" w:cs="Times New Roman"/>
+          <w:b/>
+          <w:highlight w:val="yellow"/>
         </w:rPr>
         <w:t xml:space="preserve">Laporan </w:t>
       </w:r>
@@ -1234,6 +1275,7 @@
         <w:rPr>
           <w:rFonts w:ascii="Times New Roman" w:hAnsi="Times New Roman" w:cs="Times New Roman"/>
           <w:b/>
+          <w:highlight w:val="yellow"/>
         </w:rPr>
         <w:t>Data Guru Berdasarkan Golongan per Kelurahan</w:t>
       </w:r>
@@ -1245,12 +1287,14 @@
         <w:rPr>
           <w:rFonts w:ascii="Times New Roman" w:hAnsi="Times New Roman" w:cs="Times New Roman"/>
           <w:b/>
-        </w:rPr>
-      </w:pPr>
-      <w:r>
-        <w:rPr>
-          <w:rFonts w:ascii="Times New Roman" w:hAnsi="Times New Roman" w:cs="Times New Roman"/>
-          <w:b/>
+          <w:highlight w:val="yellow"/>
+        </w:rPr>
+      </w:pPr>
+      <w:r>
+        <w:rPr>
+          <w:rFonts w:ascii="Times New Roman" w:hAnsi="Times New Roman" w:cs="Times New Roman"/>
+          <w:b/>
+          <w:highlight w:val="yellow"/>
         </w:rPr>
         <w:t>Kecamatan Padang Timur</w:t>
       </w:r>
@@ -1267,6 +1311,7 @@
         <w:rPr>
           <w:rFonts w:ascii="Times New Roman" w:hAnsi="Times New Roman" w:cs="Times New Roman"/>
           <w:b/>
+          <w:highlight w:val="yellow"/>
         </w:rPr>
         <w:t>Kota Padang</w:t>
       </w:r>
@@ -1284,7 +1329,7 @@
           <w:lang w:eastAsia="id-ID"/>
         </w:rPr>
         <w:drawing>
-          <wp:inline distT="0" distB="0" distL="0" distR="0" wp14:anchorId="370F6F62" wp14:editId="6630C9A2">
+          <wp:inline distT="0" distB="0" distL="0" distR="0" wp14:anchorId="494CE47D" wp14:editId="25E67BFC">
             <wp:extent cx="2795961" cy="3609975"/>
             <wp:effectExtent l="0" t="0" r="4445" b="0"/>
             <wp:docPr id="51" name="Picture 51"/>
@@ -1299,7 +1344,7 @@
                     <pic:cNvPicPr/>
                   </pic:nvPicPr>
                   <pic:blipFill rotWithShape="1">
-                    <a:blip r:embed="rId15"/>
+                    <a:blip r:embed="rId14"/>
                     <a:srcRect l="25160" t="23332" r="49519" b="24360"/>
                     <a:stretch/>
                   </pic:blipFill>
@@ -1348,12 +1393,14 @@
         <w:rPr>
           <w:rFonts w:ascii="Times New Roman" w:hAnsi="Times New Roman" w:cs="Times New Roman"/>
           <w:b/>
-        </w:rPr>
-      </w:pPr>
-      <w:r>
-        <w:rPr>
-          <w:rFonts w:ascii="Times New Roman" w:hAnsi="Times New Roman" w:cs="Times New Roman"/>
-          <w:b/>
+          <w:highlight w:val="yellow"/>
+        </w:rPr>
+      </w:pPr>
+      <w:r>
+        <w:rPr>
+          <w:rFonts w:ascii="Times New Roman" w:hAnsi="Times New Roman" w:cs="Times New Roman"/>
+          <w:b/>
+          <w:highlight w:val="yellow"/>
         </w:rPr>
         <w:t xml:space="preserve">Laporan </w:t>
       </w:r>
@@ -1361,6 +1408,7 @@
         <w:rPr>
           <w:rFonts w:ascii="Times New Roman" w:hAnsi="Times New Roman" w:cs="Times New Roman"/>
           <w:b/>
+          <w:highlight w:val="yellow"/>
         </w:rPr>
         <w:t>Data</w:t>
       </w:r>
@@ -1368,6 +1416,7 @@
         <w:rPr>
           <w:rFonts w:ascii="Times New Roman" w:hAnsi="Times New Roman" w:cs="Times New Roman"/>
           <w:b/>
+          <w:highlight w:val="yellow"/>
         </w:rPr>
         <w:t xml:space="preserve"> </w:t>
       </w:r>
@@ -1375,6 +1424,7 @@
         <w:rPr>
           <w:rFonts w:ascii="Times New Roman" w:hAnsi="Times New Roman" w:cs="Times New Roman"/>
           <w:b/>
+          <w:highlight w:val="yellow"/>
         </w:rPr>
         <w:t>Status Kepegawaian</w:t>
       </w:r>
@@ -1386,12 +1436,14 @@
         <w:rPr>
           <w:rFonts w:ascii="Times New Roman" w:hAnsi="Times New Roman" w:cs="Times New Roman"/>
           <w:b/>
-        </w:rPr>
-      </w:pPr>
-      <w:r>
-        <w:rPr>
-          <w:rFonts w:ascii="Times New Roman" w:hAnsi="Times New Roman" w:cs="Times New Roman"/>
-          <w:b/>
+          <w:highlight w:val="yellow"/>
+        </w:rPr>
+      </w:pPr>
+      <w:r>
+        <w:rPr>
+          <w:rFonts w:ascii="Times New Roman" w:hAnsi="Times New Roman" w:cs="Times New Roman"/>
+          <w:b/>
+          <w:highlight w:val="yellow"/>
         </w:rPr>
         <w:t>Kecamatan Padang Timur</w:t>
       </w:r>
@@ -1408,6 +1460,7 @@
         <w:rPr>
           <w:rFonts w:ascii="Times New Roman" w:hAnsi="Times New Roman" w:cs="Times New Roman"/>
           <w:b/>
+          <w:highlight w:val="yellow"/>
         </w:rPr>
         <w:t>Kota Padang</w:t>
       </w:r>
@@ -1425,7 +1478,7 @@
           <w:lang w:eastAsia="id-ID"/>
         </w:rPr>
         <w:drawing>
-          <wp:inline distT="0" distB="0" distL="0" distR="0" wp14:anchorId="3F06B851" wp14:editId="7FD9DCFB">
+          <wp:inline distT="0" distB="0" distL="0" distR="0" wp14:anchorId="162F2D98" wp14:editId="2AF4D8CB">
             <wp:extent cx="4486475" cy="2600325"/>
             <wp:effectExtent l="0" t="0" r="9525" b="0"/>
             <wp:docPr id="62" name="Picture 62"/>
@@ -1440,7 +1493,7 @@
                     <pic:cNvPicPr/>
                   </pic:nvPicPr>
                   <pic:blipFill rotWithShape="1">
-                    <a:blip r:embed="rId16"/>
+                    <a:blip r:embed="rId15"/>
                     <a:srcRect l="25481" t="24102" r="35256" b="39488"/>
                     <a:stretch/>
                   </pic:blipFill>
@@ -1488,12 +1541,14 @@
         <w:rPr>
           <w:rFonts w:ascii="Times New Roman" w:hAnsi="Times New Roman" w:cs="Times New Roman"/>
           <w:b/>
-        </w:rPr>
-      </w:pPr>
-      <w:r>
-        <w:rPr>
-          <w:rFonts w:ascii="Times New Roman" w:hAnsi="Times New Roman" w:cs="Times New Roman"/>
-          <w:b/>
+          <w:highlight w:val="yellow"/>
+        </w:rPr>
+      </w:pPr>
+      <w:r>
+        <w:rPr>
+          <w:rFonts w:ascii="Times New Roman" w:hAnsi="Times New Roman" w:cs="Times New Roman"/>
+          <w:b/>
+          <w:highlight w:val="yellow"/>
         </w:rPr>
         <w:t xml:space="preserve">Laporan </w:t>
       </w:r>
@@ -1501,6 +1556,7 @@
         <w:rPr>
           <w:rFonts w:ascii="Times New Roman" w:hAnsi="Times New Roman" w:cs="Times New Roman"/>
           <w:b/>
+          <w:highlight w:val="yellow"/>
         </w:rPr>
         <w:t>Data Guru Berdasarkan Status Kepegawaian</w:t>
       </w:r>
@@ -1512,12 +1568,14 @@
         <w:rPr>
           <w:rFonts w:ascii="Times New Roman" w:hAnsi="Times New Roman" w:cs="Times New Roman"/>
           <w:b/>
-        </w:rPr>
-      </w:pPr>
-      <w:r>
-        <w:rPr>
-          <w:rFonts w:ascii="Times New Roman" w:hAnsi="Times New Roman" w:cs="Times New Roman"/>
-          <w:b/>
+          <w:highlight w:val="yellow"/>
+        </w:rPr>
+      </w:pPr>
+      <w:r>
+        <w:rPr>
+          <w:rFonts w:ascii="Times New Roman" w:hAnsi="Times New Roman" w:cs="Times New Roman"/>
+          <w:b/>
+          <w:highlight w:val="yellow"/>
         </w:rPr>
         <w:t>Kecamatan Padang Timur</w:t>
       </w:r>
@@ -1535,6 +1593,7 @@
         <w:rPr>
           <w:rFonts w:ascii="Times New Roman" w:hAnsi="Times New Roman" w:cs="Times New Roman"/>
           <w:b/>
+          <w:highlight w:val="yellow"/>
         </w:rPr>
         <w:t>Kota Padang</w:t>
       </w:r>
@@ -1562,7 +1621,7 @@
           <w:lang w:eastAsia="id-ID"/>
         </w:rPr>
         <w:drawing>
-          <wp:inline distT="0" distB="0" distL="0" distR="0" wp14:anchorId="63FF760D" wp14:editId="5A60CE14">
+          <wp:inline distT="0" distB="0" distL="0" distR="0" wp14:anchorId="0E2D9C8C" wp14:editId="06DB4E33">
             <wp:extent cx="4292476" cy="3333750"/>
             <wp:effectExtent l="0" t="0" r="0" b="0"/>
             <wp:docPr id="64" name="Picture 64"/>
@@ -1577,7 +1636,7 @@
                     <pic:cNvPicPr/>
                   </pic:nvPicPr>
                   <pic:blipFill rotWithShape="1">
-                    <a:blip r:embed="rId17"/>
+                    <a:blip r:embed="rId16"/>
                     <a:srcRect l="25000" t="27436" r="43429" b="33333"/>
                     <a:stretch/>
                   </pic:blipFill>
@@ -1659,6 +1718,7 @@
           <w:b/>
           <w:sz w:val="24"/>
           <w:szCs w:val="24"/>
+          <w:highlight w:val="yellow"/>
         </w:rPr>
       </w:pPr>
       <w:r>
@@ -1667,6 +1727,7 @@
           <w:b/>
           <w:sz w:val="24"/>
           <w:szCs w:val="24"/>
+          <w:highlight w:val="yellow"/>
         </w:rPr>
         <w:t xml:space="preserve">Laporan </w:t>
       </w:r>
@@ -1676,6 +1737,7 @@
           <w:b/>
           <w:sz w:val="24"/>
           <w:szCs w:val="24"/>
+          <w:highlight w:val="yellow"/>
         </w:rPr>
         <w:t>Data Guru Berdasarkan Status Kepegawaian per Sekolah</w:t>
       </w:r>
@@ -1687,12 +1749,14 @@
         <w:rPr>
           <w:rFonts w:ascii="Times New Roman" w:hAnsi="Times New Roman" w:cs="Times New Roman"/>
           <w:b/>
-        </w:rPr>
-      </w:pPr>
-      <w:r>
-        <w:rPr>
-          <w:rFonts w:ascii="Times New Roman" w:hAnsi="Times New Roman" w:cs="Times New Roman"/>
-          <w:b/>
+          <w:highlight w:val="yellow"/>
+        </w:rPr>
+      </w:pPr>
+      <w:r>
+        <w:rPr>
+          <w:rFonts w:ascii="Times New Roman" w:hAnsi="Times New Roman" w:cs="Times New Roman"/>
+          <w:b/>
+          <w:highlight w:val="yellow"/>
         </w:rPr>
         <w:t>Kecamatan Padang Timur</w:t>
       </w:r>
@@ -1710,6 +1774,7 @@
         <w:rPr>
           <w:rFonts w:ascii="Times New Roman" w:hAnsi="Times New Roman" w:cs="Times New Roman"/>
           <w:b/>
+          <w:highlight w:val="yellow"/>
         </w:rPr>
         <w:t>Kota Padang</w:t>
       </w:r>
@@ -1737,7 +1802,7 @@
           <w:lang w:eastAsia="id-ID"/>
         </w:rPr>
         <w:drawing>
-          <wp:inline distT="0" distB="0" distL="0" distR="0" wp14:anchorId="4ECEAAAF" wp14:editId="6976D81C">
+          <wp:inline distT="0" distB="0" distL="0" distR="0" wp14:anchorId="2653BBDE" wp14:editId="755AF61B">
             <wp:extent cx="3763761" cy="3286125"/>
             <wp:effectExtent l="0" t="0" r="8255" b="0"/>
             <wp:docPr id="66" name="Picture 66"/>
@@ -1752,7 +1817,7 @@
                     <pic:cNvPicPr/>
                   </pic:nvPicPr>
                   <pic:blipFill rotWithShape="1">
-                    <a:blip r:embed="rId18"/>
+                    <a:blip r:embed="rId17"/>
                     <a:srcRect l="24839" t="30769" r="43590" b="25128"/>
                     <a:stretch/>
                   </pic:blipFill>
@@ -1814,7 +1879,23 @@
           <w:rFonts w:ascii="Times New Roman" w:hAnsi="Times New Roman" w:cs="Times New Roman"/>
           <w:b/>
         </w:rPr>
-        <w:t>Data Guru Berdasarakan Status Kepegawaian per Kelurahan</w:t>
+        <w:t xml:space="preserve">Data Guru </w:t>
+      </w:r>
+      <w:proofErr w:type="spellStart"/>
+      <w:r>
+        <w:rPr>
+          <w:rFonts w:ascii="Times New Roman" w:hAnsi="Times New Roman" w:cs="Times New Roman"/>
+          <w:b/>
+        </w:rPr>
+        <w:t>Berdasarakan</w:t>
+      </w:r>
+      <w:proofErr w:type="spellEnd"/>
+      <w:r>
+        <w:rPr>
+          <w:rFonts w:ascii="Times New Roman" w:hAnsi="Times New Roman" w:cs="Times New Roman"/>
+          <w:b/>
+        </w:rPr>
+        <w:t xml:space="preserve"> Status Kepegawaian per Kelurahan</w:t>
       </w:r>
     </w:p>
     <w:p>
@@ -1874,7 +1955,7 @@
           <w:lang w:eastAsia="id-ID"/>
         </w:rPr>
         <w:drawing>
-          <wp:inline distT="0" distB="0" distL="0" distR="0" wp14:anchorId="0F4D9087" wp14:editId="2DAE432A">
+          <wp:inline distT="0" distB="0" distL="0" distR="0" wp14:anchorId="3DA06E6F" wp14:editId="4EB95F48">
             <wp:extent cx="3657934" cy="3143250"/>
             <wp:effectExtent l="0" t="0" r="0" b="0"/>
             <wp:docPr id="67" name="Picture 67"/>
@@ -1889,7 +1970,7 @@
                     <pic:cNvPicPr/>
                   </pic:nvPicPr>
                   <pic:blipFill rotWithShape="1">
-                    <a:blip r:embed="rId19"/>
+                    <a:blip r:embed="rId18"/>
                     <a:srcRect l="24840" t="37949" r="43269" b="18205"/>
                     <a:stretch/>
                   </pic:blipFill>
@@ -1934,8 +2015,8 @@
 </file>
 
 <file path=word/numbering.xml><?xml version="1.0" encoding="utf-8"?>
-<w:numbering xmlns:wpc="http://schemas.microsoft.com/office/word/2010/wordprocessingCanvas" xmlns:mc="http://schemas.openxmlformats.org/markup-compatibility/2006" xmlns:o="urn:schemas-microsoft-com:office:office" xmlns:r="http://schemas.openxmlformats.org/officeDocument/2006/relationships" xmlns:m="http://schemas.openxmlformats.org/officeDocument/2006/math" xmlns:v="urn:schemas-microsoft-com:vml" xmlns:wp14="http://schemas.microsoft.com/office/word/2010/wordprocessingDrawing" xmlns:wp="http://schemas.openxmlformats.org/drawingml/2006/wordprocessingDrawing" xmlns:w10="urn:schemas-microsoft-com:office:word" xmlns:w="http://schemas.openxmlformats.org/wordprocessingml/2006/main" xmlns:w14="http://schemas.microsoft.com/office/word/2010/wordml" xmlns:wpg="http://schemas.microsoft.com/office/word/2010/wordprocessingGroup" xmlns:wpi="http://schemas.microsoft.com/office/word/2010/wordprocessingInk" xmlns:wne="http://schemas.microsoft.com/office/word/2006/wordml" xmlns:wps="http://schemas.microsoft.com/office/word/2010/wordprocessingShape" mc:Ignorable="w14 wp14">
-  <w:abstractNum w:abstractNumId="0">
+<w:numbering xmlns:wpc="http://schemas.microsoft.com/office/word/2010/wordprocessingCanvas" xmlns:cx="http://schemas.microsoft.com/office/drawing/2014/chartex" xmlns:cx1="http://schemas.microsoft.com/office/drawing/2015/9/8/chartex" xmlns:cx2="http://schemas.microsoft.com/office/drawing/2015/10/21/chartex" xmlns:cx3="http://schemas.microsoft.com/office/drawing/2016/5/9/chartex" xmlns:cx4="http://schemas.microsoft.com/office/drawing/2016/5/10/chartex" xmlns:cx5="http://schemas.microsoft.com/office/drawing/2016/5/11/chartex" xmlns:cx6="http://schemas.microsoft.com/office/drawing/2016/5/12/chartex" xmlns:cx7="http://schemas.microsoft.com/office/drawing/2016/5/13/chartex" xmlns:cx8="http://schemas.microsoft.com/office/drawing/2016/5/14/chartex" xmlns:mc="http://schemas.openxmlformats.org/markup-compatibility/2006" xmlns:aink="http://schemas.microsoft.com/office/drawing/2016/ink" xmlns:am3d="http://schemas.microsoft.com/office/drawing/2017/model3d" xmlns:o="urn:schemas-microsoft-com:office:office" xmlns:r="http://schemas.openxmlformats.org/officeDocument/2006/relationships" xmlns:m="http://schemas.openxmlformats.org/officeDocument/2006/math" xmlns:v="urn:schemas-microsoft-com:vml" xmlns:wp14="http://schemas.microsoft.com/office/word/2010/wordprocessingDrawing" xmlns:wp="http://schemas.openxmlformats.org/drawingml/2006/wordprocessingDrawing" xmlns:w10="urn:schemas-microsoft-com:office:word" xmlns:w="http://schemas.openxmlformats.org/wordprocessingml/2006/main" xmlns:w14="http://schemas.microsoft.com/office/word/2010/wordml" xmlns:w15="http://schemas.microsoft.com/office/word/2012/wordml" xmlns:w16cex="http://schemas.microsoft.com/office/word/2018/wordml/cex" xmlns:w16cid="http://schemas.microsoft.com/office/word/2016/wordml/cid" xmlns:w16="http://schemas.microsoft.com/office/word/2018/wordml" xmlns:w16se="http://schemas.microsoft.com/office/word/2015/wordml/symex" xmlns:wpg="http://schemas.microsoft.com/office/word/2010/wordprocessingGroup" xmlns:wpi="http://schemas.microsoft.com/office/word/2010/wordprocessingInk" xmlns:wne="http://schemas.microsoft.com/office/word/2006/wordml" xmlns:wps="http://schemas.microsoft.com/office/word/2010/wordprocessingShape" mc:Ignorable="w14 w15 w16se w16cid w16 w16cex wp14">
+  <w:abstractNum w:abstractNumId="0" w15:restartNumberingAfterBreak="0">
     <w:nsid w:val="3BAD15FC"/>
     <w:multiLevelType w:val="hybridMultilevel"/>
     <w:tmpl w:val="8F342E0C"/>
@@ -2055,7 +2136,7 @@
 </file>
 
 <file path=word/styles.xml><?xml version="1.0" encoding="utf-8"?>
-<w:styles xmlns:mc="http://schemas.openxmlformats.org/markup-compatibility/2006" xmlns:r="http://schemas.openxmlformats.org/officeDocument/2006/relationships" xmlns:w="http://schemas.openxmlformats.org/wordprocessingml/2006/main" xmlns:w14="http://schemas.microsoft.com/office/word/2010/wordml" mc:Ignorable="w14">
+<w:styles xmlns:mc="http://schemas.openxmlformats.org/markup-compatibility/2006" xmlns:r="http://schemas.openxmlformats.org/officeDocument/2006/relationships" xmlns:w="http://schemas.openxmlformats.org/wordprocessingml/2006/main" xmlns:w14="http://schemas.microsoft.com/office/word/2010/wordml" xmlns:w15="http://schemas.microsoft.com/office/word/2012/wordml" xmlns:w16cex="http://schemas.microsoft.com/office/word/2018/wordml/cex" xmlns:w16cid="http://schemas.microsoft.com/office/word/2016/wordml/cid" xmlns:w16="http://schemas.microsoft.com/office/word/2018/wordml" xmlns:w16se="http://schemas.microsoft.com/office/word/2015/wordml/symex" mc:Ignorable="w14 w15 w16se w16cid w16 w16cex">
   <w:docDefaults>
     <w:rPrDefault>
       <w:rPr>
@@ -2071,144 +2152,383 @@
       </w:pPr>
     </w:pPrDefault>
   </w:docDefaults>
-  <w:latentStyles w:defLockedState="0" w:defUIPriority="99" w:defSemiHidden="1" w:defUnhideWhenUsed="1" w:defQFormat="0" w:count="267">
-    <w:lsdException w:name="Normal" w:semiHidden="0" w:uiPriority="0" w:unhideWhenUsed="0" w:qFormat="1"/>
-    <w:lsdException w:name="heading 1" w:semiHidden="0" w:uiPriority="9" w:unhideWhenUsed="0" w:qFormat="1"/>
-    <w:lsdException w:name="heading 2" w:uiPriority="9" w:qFormat="1"/>
-    <w:lsdException w:name="heading 3" w:uiPriority="9" w:qFormat="1"/>
-    <w:lsdException w:name="heading 4" w:uiPriority="9" w:qFormat="1"/>
-    <w:lsdException w:name="heading 5" w:uiPriority="9" w:qFormat="1"/>
-    <w:lsdException w:name="heading 6" w:uiPriority="9" w:qFormat="1"/>
-    <w:lsdException w:name="heading 7" w:uiPriority="9" w:qFormat="1"/>
-    <w:lsdException w:name="heading 8" w:uiPriority="9" w:qFormat="1"/>
-    <w:lsdException w:name="heading 9" w:uiPriority="9" w:qFormat="1"/>
-    <w:lsdException w:name="toc 1" w:uiPriority="39"/>
-    <w:lsdException w:name="toc 2" w:uiPriority="39"/>
-    <w:lsdException w:name="toc 3" w:uiPriority="39"/>
-    <w:lsdException w:name="toc 4" w:uiPriority="39"/>
-    <w:lsdException w:name="toc 5" w:uiPriority="39"/>
-    <w:lsdException w:name="toc 6" w:uiPriority="39"/>
-    <w:lsdException w:name="toc 7" w:uiPriority="39"/>
-    <w:lsdException w:name="toc 8" w:uiPriority="39"/>
-    <w:lsdException w:name="toc 9" w:uiPriority="39"/>
-    <w:lsdException w:name="caption" w:uiPriority="35" w:qFormat="1"/>
-    <w:lsdException w:name="Title" w:semiHidden="0" w:uiPriority="10" w:unhideWhenUsed="0" w:qFormat="1"/>
-    <w:lsdException w:name="Default Paragraph Font" w:uiPriority="1"/>
-    <w:lsdException w:name="Subtitle" w:semiHidden="0" w:uiPriority="11" w:unhideWhenUsed="0" w:qFormat="1"/>
-    <w:lsdException w:name="Strong" w:semiHidden="0" w:uiPriority="22" w:unhideWhenUsed="0" w:qFormat="1"/>
-    <w:lsdException w:name="Emphasis" w:semiHidden="0" w:uiPriority="20" w:unhideWhenUsed="0" w:qFormat="1"/>
-    <w:lsdException w:name="Table Grid" w:semiHidden="0" w:uiPriority="59" w:unhideWhenUsed="0"/>
-    <w:lsdException w:name="Placeholder Text" w:unhideWhenUsed="0"/>
-    <w:lsdException w:name="No Spacing" w:semiHidden="0" w:uiPriority="1" w:unhideWhenUsed="0" w:qFormat="1"/>
-    <w:lsdException w:name="Light Shading" w:semiHidden="0" w:uiPriority="60" w:unhideWhenUsed="0"/>
-    <w:lsdException w:name="Light List" w:semiHidden="0" w:uiPriority="61" w:unhideWhenUsed="0"/>
-    <w:lsdException w:name="Light Grid" w:semiHidden="0" w:uiPriority="62" w:unhideWhenUsed="0"/>
-    <w:lsdException w:name="Medium Shading 1" w:semiHidden="0" w:uiPriority="63" w:unhideWhenUsed="0"/>
-    <w:lsdException w:name="Medium Shading 2" w:semiHidden="0" w:uiPriority="64" w:unhideWhenUsed="0"/>
-    <w:lsdException w:name="Medium List 1" w:semiHidden="0" w:uiPriority="65" w:unhideWhenUsed="0"/>
-    <w:lsdException w:name="Medium List 2" w:semiHidden="0" w:uiPriority="66" w:unhideWhenUsed="0"/>
-    <w:lsdException w:name="Medium Grid 1" w:semiHidden="0" w:uiPriority="67" w:unhideWhenUsed="0"/>
-    <w:lsdException w:name="Medium Grid 2" w:semiHidden="0" w:uiPriority="68" w:unhideWhenUsed="0"/>
-    <w:lsdException w:name="Medium Grid 3" w:semiHidden="0" w:uiPriority="69" w:unhideWhenUsed="0"/>
-    <w:lsdException w:name="Dark List" w:semiHidden="0" w:uiPriority="70" w:unhideWhenUsed="0"/>
-    <w:lsdException w:name="Colorful Shading" w:semiHidden="0" w:uiPriority="71" w:unhideWhenUsed="0"/>
-    <w:lsdException w:name="Colorful List" w:semiHidden="0" w:uiPriority="72" w:unhideWhenUsed="0"/>
-    <w:lsdException w:name="Colorful Grid" w:semiHidden="0" w:uiPriority="73" w:unhideWhenUsed="0"/>
-    <w:lsdException w:name="Light Shading Accent 1" w:semiHidden="0" w:uiPriority="60" w:unhideWhenUsed="0"/>
-    <w:lsdException w:name="Light List Accent 1" w:semiHidden="0" w:uiPriority="61" w:unhideWhenUsed="0"/>
-    <w:lsdException w:name="Light Grid Accent 1" w:semiHidden="0" w:uiPriority="62" w:unhideWhenUsed="0"/>
-    <w:lsdException w:name="Medium Shading 1 Accent 1" w:semiHidden="0" w:uiPriority="63" w:unhideWhenUsed="0"/>
-    <w:lsdException w:name="Medium Shading 2 Accent 1" w:semiHidden="0" w:uiPriority="64" w:unhideWhenUsed="0"/>
-    <w:lsdException w:name="Medium List 1 Accent 1" w:semiHidden="0" w:uiPriority="65" w:unhideWhenUsed="0"/>
-    <w:lsdException w:name="Revision" w:unhideWhenUsed="0"/>
-    <w:lsdException w:name="List Paragraph" w:semiHidden="0" w:uiPriority="34" w:unhideWhenUsed="0" w:qFormat="1"/>
-    <w:lsdException w:name="Quote" w:semiHidden="0" w:uiPriority="29" w:unhideWhenUsed="0" w:qFormat="1"/>
-    <w:lsdException w:name="Intense Quote" w:semiHidden="0" w:uiPriority="30" w:unhideWhenUsed="0" w:qFormat="1"/>
-    <w:lsdException w:name="Medium List 2 Accent 1" w:semiHidden="0" w:uiPriority="66" w:unhideWhenUsed="0"/>
-    <w:lsdException w:name="Medium Grid 1 Accent 1" w:semiHidden="0" w:uiPriority="67" w:unhideWhenUsed="0"/>
-    <w:lsdException w:name="Medium Grid 2 Accent 1" w:semiHidden="0" w:uiPriority="68" w:unhideWhenUsed="0"/>
-    <w:lsdException w:name="Medium Grid 3 Accent 1" w:semiHidden="0" w:uiPriority="69" w:unhideWhenUsed="0"/>
-    <w:lsdException w:name="Dark List Accent 1" w:semiHidden="0" w:uiPriority="70" w:unhideWhenUsed="0"/>
-    <w:lsdException w:name="Colorful Shading Accent 1" w:semiHidden="0" w:uiPriority="71" w:unhideWhenUsed="0"/>
-    <w:lsdException w:name="Colorful List Accent 1" w:semiHidden="0" w:uiPriority="72" w:unhideWhenUsed="0"/>
-    <w:lsdException w:name="Colorful Grid Accent 1" w:semiHidden="0" w:uiPriority="73" w:unhideWhenUsed="0"/>
-    <w:lsdException w:name="Light Shading Accent 2" w:semiHidden="0" w:uiPriority="60" w:unhideWhenUsed="0"/>
-    <w:lsdException w:name="Light List Accent 2" w:semiHidden="0" w:uiPriority="61" w:unhideWhenUsed="0"/>
-    <w:lsdException w:name="Light Grid Accent 2" w:semiHidden="0" w:uiPriority="62" w:unhideWhenUsed="0"/>
-    <w:lsdException w:name="Medium Shading 1 Accent 2" w:semiHidden="0" w:uiPriority="63" w:unhideWhenUsed="0"/>
-    <w:lsdException w:name="Medium Shading 2 Accent 2" w:semiHidden="0" w:uiPriority="64" w:unhideWhenUsed="0"/>
-    <w:lsdException w:name="Medium List 1 Accent 2" w:semiHidden="0" w:uiPriority="65" w:unhideWhenUsed="0"/>
-    <w:lsdException w:name="Medium List 2 Accent 2" w:semiHidden="0" w:uiPriority="66" w:unhideWhenUsed="0"/>
-    <w:lsdException w:name="Medium Grid 1 Accent 2" w:semiHidden="0" w:uiPriority="67" w:unhideWhenUsed="0"/>
-    <w:lsdException w:name="Medium Grid 2 Accent 2" w:semiHidden="0" w:uiPriority="68" w:unhideWhenUsed="0"/>
-    <w:lsdException w:name="Medium Grid 3 Accent 2" w:semiHidden="0" w:uiPriority="69" w:unhideWhenUsed="0"/>
-    <w:lsdException w:name="Dark List Accent 2" w:semiHidden="0" w:uiPriority="70" w:unhideWhenUsed="0"/>
-    <w:lsdException w:name="Colorful Shading Accent 2" w:semiHidden="0" w:uiPriority="71" w:unhideWhenUsed="0"/>
-    <w:lsdException w:name="Colorful List Accent 2" w:semiHidden="0" w:uiPriority="72" w:unhideWhenUsed="0"/>
-    <w:lsdException w:name="Colorful Grid Accent 2" w:semiHidden="0" w:uiPriority="73" w:unhideWhenUsed="0"/>
-    <w:lsdException w:name="Light Shading Accent 3" w:semiHidden="0" w:uiPriority="60" w:unhideWhenUsed="0"/>
-    <w:lsdException w:name="Light List Accent 3" w:semiHidden="0" w:uiPriority="61" w:unhideWhenUsed="0"/>
-    <w:lsdException w:name="Light Grid Accent 3" w:semiHidden="0" w:uiPriority="62" w:unhideWhenUsed="0"/>
-    <w:lsdException w:name="Medium Shading 1 Accent 3" w:semiHidden="0" w:uiPriority="63" w:unhideWhenUsed="0"/>
-    <w:lsdException w:name="Medium Shading 2 Accent 3" w:semiHidden="0" w:uiPriority="64" w:unhideWhenUsed="0"/>
-    <w:lsdException w:name="Medium List 1 Accent 3" w:semiHidden="0" w:uiPriority="65" w:unhideWhenUsed="0"/>
-    <w:lsdException w:name="Medium List 2 Accent 3" w:semiHidden="0" w:uiPriority="66" w:unhideWhenUsed="0"/>
-    <w:lsdException w:name="Medium Grid 1 Accent 3" w:semiHidden="0" w:uiPriority="67" w:unhideWhenUsed="0"/>
-    <w:lsdException w:name="Medium Grid 2 Accent 3" w:semiHidden="0" w:uiPriority="68" w:unhideWhenUsed="0"/>
-    <w:lsdException w:name="Medium Grid 3 Accent 3" w:semiHidden="0" w:uiPriority="69" w:unhideWhenUsed="0"/>
-    <w:lsdException w:name="Dark List Accent 3" w:semiHidden="0" w:uiPriority="70" w:unhideWhenUsed="0"/>
-    <w:lsdException w:name="Colorful Shading Accent 3" w:semiHidden="0" w:uiPriority="71" w:unhideWhenUsed="0"/>
-    <w:lsdException w:name="Colorful List Accent 3" w:semiHidden="0" w:uiPriority="72" w:unhideWhenUsed="0"/>
-    <w:lsdException w:name="Colorful Grid Accent 3" w:semiHidden="0" w:uiPriority="73" w:unhideWhenUsed="0"/>
-    <w:lsdException w:name="Light Shading Accent 4" w:semiHidden="0" w:uiPriority="60" w:unhideWhenUsed="0"/>
-    <w:lsdException w:name="Light List Accent 4" w:semiHidden="0" w:uiPriority="61" w:unhideWhenUsed="0"/>
-    <w:lsdException w:name="Light Grid Accent 4" w:semiHidden="0" w:uiPriority="62" w:unhideWhenUsed="0"/>
-    <w:lsdException w:name="Medium Shading 1 Accent 4" w:semiHidden="0" w:uiPriority="63" w:unhideWhenUsed="0"/>
-    <w:lsdException w:name="Medium Shading 2 Accent 4" w:semiHidden="0" w:uiPriority="64" w:unhideWhenUsed="0"/>
-    <w:lsdException w:name="Medium List 1 Accent 4" w:semiHidden="0" w:uiPriority="65" w:unhideWhenUsed="0"/>
-    <w:lsdException w:name="Medium List 2 Accent 4" w:semiHidden="0" w:uiPriority="66" w:unhideWhenUsed="0"/>
-    <w:lsdException w:name="Medium Grid 1 Accent 4" w:semiHidden="0" w:uiPriority="67" w:unhideWhenUsed="0"/>
-    <w:lsdException w:name="Medium Grid 2 Accent 4" w:semiHidden="0" w:uiPriority="68" w:unhideWhenUsed="0"/>
-    <w:lsdException w:name="Medium Grid 3 Accent 4" w:semiHidden="0" w:uiPriority="69" w:unhideWhenUsed="0"/>
-    <w:lsdException w:name="Dark List Accent 4" w:semiHidden="0" w:uiPriority="70" w:unhideWhenUsed="0"/>
-    <w:lsdException w:name="Colorful Shading Accent 4" w:semiHidden="0" w:uiPriority="71" w:unhideWhenUsed="0"/>
-    <w:lsdException w:name="Colorful List Accent 4" w:semiHidden="0" w:uiPriority="72" w:unhideWhenUsed="0"/>
-    <w:lsdException w:name="Colorful Grid Accent 4" w:semiHidden="0" w:uiPriority="73" w:unhideWhenUsed="0"/>
-    <w:lsdException w:name="Light Shading Accent 5" w:semiHidden="0" w:uiPriority="60" w:unhideWhenUsed="0"/>
-    <w:lsdException w:name="Light List Accent 5" w:semiHidden="0" w:uiPriority="61" w:unhideWhenUsed="0"/>
-    <w:lsdException w:name="Light Grid Accent 5" w:semiHidden="0" w:uiPriority="62" w:unhideWhenUsed="0"/>
-    <w:lsdException w:name="Medium Shading 1 Accent 5" w:semiHidden="0" w:uiPriority="63" w:unhideWhenUsed="0"/>
-    <w:lsdException w:name="Medium Shading 2 Accent 5" w:semiHidden="0" w:uiPriority="64" w:unhideWhenUsed="0"/>
-    <w:lsdException w:name="Medium List 1 Accent 5" w:semiHidden="0" w:uiPriority="65" w:unhideWhenUsed="0"/>
-    <w:lsdException w:name="Medium List 2 Accent 5" w:semiHidden="0" w:uiPriority="66" w:unhideWhenUsed="0"/>
-    <w:lsdException w:name="Medium Grid 1 Accent 5" w:semiHidden="0" w:uiPriority="67" w:unhideWhenUsed="0"/>
-    <w:lsdException w:name="Medium Grid 2 Accent 5" w:semiHidden="0" w:uiPriority="68" w:unhideWhenUsed="0"/>
-    <w:lsdException w:name="Medium Grid 3 Accent 5" w:semiHidden="0" w:uiPriority="69" w:unhideWhenUsed="0"/>
-    <w:lsdException w:name="Dark List Accent 5" w:semiHidden="0" w:uiPriority="70" w:unhideWhenUsed="0"/>
-    <w:lsdException w:name="Colorful Shading Accent 5" w:semiHidden="0" w:uiPriority="71" w:unhideWhenUsed="0"/>
-    <w:lsdException w:name="Colorful List Accent 5" w:semiHidden="0" w:uiPriority="72" w:unhideWhenUsed="0"/>
-    <w:lsdException w:name="Colorful Grid Accent 5" w:semiHidden="0" w:uiPriority="73" w:unhideWhenUsed="0"/>
-    <w:lsdException w:name="Light Shading Accent 6" w:semiHidden="0" w:uiPriority="60" w:unhideWhenUsed="0"/>
-    <w:lsdException w:name="Light List Accent 6" w:semiHidden="0" w:uiPriority="61" w:unhideWhenUsed="0"/>
-    <w:lsdException w:name="Light Grid Accent 6" w:semiHidden="0" w:uiPriority="62" w:unhideWhenUsed="0"/>
-    <w:lsdException w:name="Medium Shading 1 Accent 6" w:semiHidden="0" w:uiPriority="63" w:unhideWhenUsed="0"/>
-    <w:lsdException w:name="Medium Shading 2 Accent 6" w:semiHidden="0" w:uiPriority="64" w:unhideWhenUsed="0"/>
-    <w:lsdException w:name="Medium List 1 Accent 6" w:semiHidden="0" w:uiPriority="65" w:unhideWhenUsed="0"/>
-    <w:lsdException w:name="Medium List 2 Accent 6" w:semiHidden="0" w:uiPriority="66" w:unhideWhenUsed="0"/>
-    <w:lsdException w:name="Medium Grid 1 Accent 6" w:semiHidden="0" w:uiPriority="67" w:unhideWhenUsed="0"/>
-    <w:lsdException w:name="Medium Grid 2 Accent 6" w:semiHidden="0" w:uiPriority="68" w:unhideWhenUsed="0"/>
-    <w:lsdException w:name="Medium Grid 3 Accent 6" w:semiHidden="0" w:uiPriority="69" w:unhideWhenUsed="0"/>
-    <w:lsdException w:name="Dark List Accent 6" w:semiHidden="0" w:uiPriority="70" w:unhideWhenUsed="0"/>
-    <w:lsdException w:name="Colorful Shading Accent 6" w:semiHidden="0" w:uiPriority="71" w:unhideWhenUsed="0"/>
-    <w:lsdException w:name="Colorful List Accent 6" w:semiHidden="0" w:uiPriority="72" w:unhideWhenUsed="0"/>
-    <w:lsdException w:name="Colorful Grid Accent 6" w:semiHidden="0" w:uiPriority="73" w:unhideWhenUsed="0"/>
-    <w:lsdException w:name="Subtle Emphasis" w:semiHidden="0" w:uiPriority="19" w:unhideWhenUsed="0" w:qFormat="1"/>
-    <w:lsdException w:name="Intense Emphasis" w:semiHidden="0" w:uiPriority="21" w:unhideWhenUsed="0" w:qFormat="1"/>
-    <w:lsdException w:name="Subtle Reference" w:semiHidden="0" w:uiPriority="31" w:unhideWhenUsed="0" w:qFormat="1"/>
-    <w:lsdException w:name="Intense Reference" w:semiHidden="0" w:uiPriority="32" w:unhideWhenUsed="0" w:qFormat="1"/>
-    <w:lsdException w:name="Book Title" w:semiHidden="0" w:uiPriority="33" w:unhideWhenUsed="0" w:qFormat="1"/>
-    <w:lsdException w:name="Bibliography" w:uiPriority="37"/>
-    <w:lsdException w:name="TOC Heading" w:uiPriority="39" w:qFormat="1"/>
+  <w:latentStyles w:defLockedState="0" w:defUIPriority="99" w:defSemiHidden="0" w:defUnhideWhenUsed="0" w:defQFormat="0" w:count="376">
+    <w:lsdException w:name="Normal" w:uiPriority="0" w:qFormat="1"/>
+    <w:lsdException w:name="heading 1" w:uiPriority="9" w:qFormat="1"/>
+    <w:lsdException w:name="heading 2" w:semiHidden="1" w:uiPriority="9" w:unhideWhenUsed="1" w:qFormat="1"/>
+    <w:lsdException w:name="heading 3" w:semiHidden="1" w:uiPriority="9" w:unhideWhenUsed="1" w:qFormat="1"/>
+    <w:lsdException w:name="heading 4" w:semiHidden="1" w:uiPriority="9" w:unhideWhenUsed="1" w:qFormat="1"/>
+    <w:lsdException w:name="heading 5" w:semiHidden="1" w:uiPriority="9" w:unhideWhenUsed="1" w:qFormat="1"/>
+    <w:lsdException w:name="heading 6" w:semiHidden="1" w:uiPriority="9" w:unhideWhenUsed="1" w:qFormat="1"/>
+    <w:lsdException w:name="heading 7" w:semiHidden="1" w:uiPriority="9" w:unhideWhenUsed="1" w:qFormat="1"/>
+    <w:lsdException w:name="heading 8" w:semiHidden="1" w:uiPriority="9" w:unhideWhenUsed="1" w:qFormat="1"/>
+    <w:lsdException w:name="heading 9" w:semiHidden="1" w:uiPriority="9" w:unhideWhenUsed="1" w:qFormat="1"/>
+    <w:lsdException w:name="index 1" w:semiHidden="1" w:unhideWhenUsed="1"/>
+    <w:lsdException w:name="index 2" w:semiHidden="1" w:unhideWhenUsed="1"/>
+    <w:lsdException w:name="index 3" w:semiHidden="1" w:unhideWhenUsed="1"/>
+    <w:lsdException w:name="index 4" w:semiHidden="1" w:unhideWhenUsed="1"/>
+    <w:lsdException w:name="index 5" w:semiHidden="1" w:unhideWhenUsed="1"/>
+    <w:lsdException w:name="index 6" w:semiHidden="1" w:unhideWhenUsed="1"/>
+    <w:lsdException w:name="index 7" w:semiHidden="1" w:unhideWhenUsed="1"/>
+    <w:lsdException w:name="index 8" w:semiHidden="1" w:unhideWhenUsed="1"/>
+    <w:lsdException w:name="index 9" w:semiHidden="1" w:unhideWhenUsed="1"/>
+    <w:lsdException w:name="toc 1" w:semiHidden="1" w:uiPriority="39" w:unhideWhenUsed="1"/>
+    <w:lsdException w:name="toc 2" w:semiHidden="1" w:uiPriority="39" w:unhideWhenUsed="1"/>
+    <w:lsdException w:name="toc 3" w:semiHidden="1" w:uiPriority="39" w:unhideWhenUsed="1"/>
+    <w:lsdException w:name="toc 4" w:semiHidden="1" w:uiPriority="39" w:unhideWhenUsed="1"/>
+    <w:lsdException w:name="toc 5" w:semiHidden="1" w:uiPriority="39" w:unhideWhenUsed="1"/>
+    <w:lsdException w:name="toc 6" w:semiHidden="1" w:uiPriority="39" w:unhideWhenUsed="1"/>
+    <w:lsdException w:name="toc 7" w:semiHidden="1" w:uiPriority="39" w:unhideWhenUsed="1"/>
+    <w:lsdException w:name="toc 8" w:semiHidden="1" w:uiPriority="39" w:unhideWhenUsed="1"/>
+    <w:lsdException w:name="toc 9" w:semiHidden="1" w:uiPriority="39" w:unhideWhenUsed="1"/>
+    <w:lsdException w:name="Normal Indent" w:semiHidden="1" w:unhideWhenUsed="1"/>
+    <w:lsdException w:name="footnote text" w:semiHidden="1" w:unhideWhenUsed="1"/>
+    <w:lsdException w:name="annotation text" w:semiHidden="1" w:unhideWhenUsed="1"/>
+    <w:lsdException w:name="header" w:semiHidden="1" w:unhideWhenUsed="1"/>
+    <w:lsdException w:name="footer" w:semiHidden="1" w:unhideWhenUsed="1"/>
+    <w:lsdException w:name="index heading" w:semiHidden="1" w:unhideWhenUsed="1"/>
+    <w:lsdException w:name="caption" w:semiHidden="1" w:uiPriority="35" w:unhideWhenUsed="1" w:qFormat="1"/>
+    <w:lsdException w:name="table of figures" w:semiHidden="1" w:unhideWhenUsed="1"/>
+    <w:lsdException w:name="envelope address" w:semiHidden="1" w:unhideWhenUsed="1"/>
+    <w:lsdException w:name="envelope return" w:semiHidden="1" w:unhideWhenUsed="1"/>
+    <w:lsdException w:name="footnote reference" w:semiHidden="1" w:unhideWhenUsed="1"/>
+    <w:lsdException w:name="annotation reference" w:semiHidden="1" w:unhideWhenUsed="1"/>
+    <w:lsdException w:name="line number" w:semiHidden="1" w:unhideWhenUsed="1"/>
+    <w:lsdException w:name="page number" w:semiHidden="1" w:unhideWhenUsed="1"/>
+    <w:lsdException w:name="endnote reference" w:semiHidden="1" w:unhideWhenUsed="1"/>
+    <w:lsdException w:name="endnote text" w:semiHidden="1" w:unhideWhenUsed="1"/>
+    <w:lsdException w:name="table of authorities" w:semiHidden="1" w:unhideWhenUsed="1"/>
+    <w:lsdException w:name="macro" w:semiHidden="1" w:unhideWhenUsed="1"/>
+    <w:lsdException w:name="toa heading" w:semiHidden="1" w:unhideWhenUsed="1"/>
+    <w:lsdException w:name="List" w:semiHidden="1" w:unhideWhenUsed="1"/>
+    <w:lsdException w:name="List Bullet" w:semiHidden="1" w:unhideWhenUsed="1"/>
+    <w:lsdException w:name="List Number" w:semiHidden="1" w:unhideWhenUsed="1"/>
+    <w:lsdException w:name="List 2" w:semiHidden="1" w:unhideWhenUsed="1"/>
+    <w:lsdException w:name="List 3" w:semiHidden="1" w:unhideWhenUsed="1"/>
+    <w:lsdException w:name="List 4" w:semiHidden="1" w:unhideWhenUsed="1"/>
+    <w:lsdException w:name="List 5" w:semiHidden="1" w:unhideWhenUsed="1"/>
+    <w:lsdException w:name="List Bullet 2" w:semiHidden="1" w:unhideWhenUsed="1"/>
+    <w:lsdException w:name="List Bullet 3" w:semiHidden="1" w:unhideWhenUsed="1"/>
+    <w:lsdException w:name="List Bullet 4" w:semiHidden="1" w:unhideWhenUsed="1"/>
+    <w:lsdException w:name="List Bullet 5" w:semiHidden="1" w:unhideWhenUsed="1"/>
+    <w:lsdException w:name="List Number 2" w:semiHidden="1" w:unhideWhenUsed="1"/>
+    <w:lsdException w:name="List Number 3" w:semiHidden="1" w:unhideWhenUsed="1"/>
+    <w:lsdException w:name="List Number 4" w:semiHidden="1" w:unhideWhenUsed="1"/>
+    <w:lsdException w:name="List Number 5" w:semiHidden="1" w:unhideWhenUsed="1"/>
+    <w:lsdException w:name="Title" w:uiPriority="10" w:qFormat="1"/>
+    <w:lsdException w:name="Closing" w:semiHidden="1" w:unhideWhenUsed="1"/>
+    <w:lsdException w:name="Signature" w:semiHidden="1" w:unhideWhenUsed="1"/>
+    <w:lsdException w:name="Default Paragraph Font" w:semiHidden="1" w:uiPriority="1" w:unhideWhenUsed="1"/>
+    <w:lsdException w:name="Body Text" w:semiHidden="1" w:unhideWhenUsed="1"/>
+    <w:lsdException w:name="Body Text Indent" w:semiHidden="1" w:unhideWhenUsed="1"/>
+    <w:lsdException w:name="List Continue" w:semiHidden="1" w:unhideWhenUsed="1"/>
+    <w:lsdException w:name="List Continue 2" w:semiHidden="1" w:unhideWhenUsed="1"/>
+    <w:lsdException w:name="List Continue 3" w:semiHidden="1" w:unhideWhenUsed="1"/>
+    <w:lsdException w:name="List Continue 4" w:semiHidden="1" w:unhideWhenUsed="1"/>
+    <w:lsdException w:name="List Continue 5" w:semiHidden="1" w:unhideWhenUsed="1"/>
+    <w:lsdException w:name="Message Header" w:semiHidden="1" w:unhideWhenUsed="1"/>
+    <w:lsdException w:name="Subtitle" w:uiPriority="11" w:qFormat="1"/>
+    <w:lsdException w:name="Salutation" w:semiHidden="1" w:unhideWhenUsed="1"/>
+    <w:lsdException w:name="Date" w:semiHidden="1" w:unhideWhenUsed="1"/>
+    <w:lsdException w:name="Body Text First Indent" w:semiHidden="1" w:unhideWhenUsed="1"/>
+    <w:lsdException w:name="Body Text First Indent 2" w:semiHidden="1" w:unhideWhenUsed="1"/>
+    <w:lsdException w:name="Note Heading" w:semiHidden="1" w:unhideWhenUsed="1"/>
+    <w:lsdException w:name="Body Text 2" w:semiHidden="1" w:unhideWhenUsed="1"/>
+    <w:lsdException w:name="Body Text 3" w:semiHidden="1" w:unhideWhenUsed="1"/>
+    <w:lsdException w:name="Body Text Indent 2" w:semiHidden="1" w:unhideWhenUsed="1"/>
+    <w:lsdException w:name="Body Text Indent 3" w:semiHidden="1" w:unhideWhenUsed="1"/>
+    <w:lsdException w:name="Block Text" w:semiHidden="1" w:unhideWhenUsed="1"/>
+    <w:lsdException w:name="Hyperlink" w:semiHidden="1" w:unhideWhenUsed="1"/>
+    <w:lsdException w:name="FollowedHyperlink" w:semiHidden="1" w:unhideWhenUsed="1"/>
+    <w:lsdException w:name="Strong" w:uiPriority="22" w:qFormat="1"/>
+    <w:lsdException w:name="Emphasis" w:uiPriority="20" w:qFormat="1"/>
+    <w:lsdException w:name="Document Map" w:semiHidden="1" w:unhideWhenUsed="1"/>
+    <w:lsdException w:name="Plain Text" w:semiHidden="1" w:unhideWhenUsed="1"/>
+    <w:lsdException w:name="E-mail Signature" w:semiHidden="1" w:unhideWhenUsed="1"/>
+    <w:lsdException w:name="HTML Top of Form" w:semiHidden="1" w:unhideWhenUsed="1"/>
+    <w:lsdException w:name="HTML Bottom of Form" w:semiHidden="1" w:unhideWhenUsed="1"/>
+    <w:lsdException w:name="Normal (Web)" w:semiHidden="1" w:unhideWhenUsed="1"/>
+    <w:lsdException w:name="HTML Acronym" w:semiHidden="1" w:unhideWhenUsed="1"/>
+    <w:lsdException w:name="HTML Address" w:semiHidden="1" w:unhideWhenUsed="1"/>
+    <w:lsdException w:name="HTML Cite" w:semiHidden="1" w:unhideWhenUsed="1"/>
+    <w:lsdException w:name="HTML Code" w:semiHidden="1" w:unhideWhenUsed="1"/>
+    <w:lsdException w:name="HTML Definition" w:semiHidden="1" w:unhideWhenUsed="1"/>
+    <w:lsdException w:name="HTML Keyboard" w:semiHidden="1" w:unhideWhenUsed="1"/>
+    <w:lsdException w:name="HTML Preformatted" w:semiHidden="1" w:unhideWhenUsed="1"/>
+    <w:lsdException w:name="HTML Sample" w:semiHidden="1" w:unhideWhenUsed="1"/>
+    <w:lsdException w:name="HTML Typewriter" w:semiHidden="1" w:unhideWhenUsed="1"/>
+    <w:lsdException w:name="HTML Variable" w:semiHidden="1" w:unhideWhenUsed="1"/>
+    <w:lsdException w:name="Normal Table" w:semiHidden="1" w:unhideWhenUsed="1"/>
+    <w:lsdException w:name="annotation subject" w:semiHidden="1" w:unhideWhenUsed="1"/>
+    <w:lsdException w:name="No List" w:semiHidden="1" w:unhideWhenUsed="1"/>
+    <w:lsdException w:name="Outline List 1" w:semiHidden="1" w:unhideWhenUsed="1"/>
+    <w:lsdException w:name="Outline List 2" w:semiHidden="1" w:unhideWhenUsed="1"/>
+    <w:lsdException w:name="Outline List 3" w:semiHidden="1" w:unhideWhenUsed="1"/>
+    <w:lsdException w:name="Table Simple 1" w:semiHidden="1" w:unhideWhenUsed="1"/>
+    <w:lsdException w:name="Table Simple 2" w:semiHidden="1" w:unhideWhenUsed="1"/>
+    <w:lsdException w:name="Table Simple 3" w:semiHidden="1" w:unhideWhenUsed="1"/>
+    <w:lsdException w:name="Table Classic 1" w:semiHidden="1" w:unhideWhenUsed="1"/>
+    <w:lsdException w:name="Table Classic 2" w:semiHidden="1" w:unhideWhenUsed="1"/>
+    <w:lsdException w:name="Table Classic 3" w:semiHidden="1" w:unhideWhenUsed="1"/>
+    <w:lsdException w:name="Table Classic 4" w:semiHidden="1" w:unhideWhenUsed="1"/>
+    <w:lsdException w:name="Table Colorful 1" w:semiHidden="1" w:unhideWhenUsed="1"/>
+    <w:lsdException w:name="Table Colorful 2" w:semiHidden="1" w:unhideWhenUsed="1"/>
+    <w:lsdException w:name="Table Colorful 3" w:semiHidden="1" w:unhideWhenUsed="1"/>
+    <w:lsdException w:name="Table Columns 1" w:semiHidden="1" w:unhideWhenUsed="1"/>
+    <w:lsdException w:name="Table Columns 2" w:semiHidden="1" w:unhideWhenUsed="1"/>
+    <w:lsdException w:name="Table Columns 3" w:semiHidden="1" w:unhideWhenUsed="1"/>
+    <w:lsdException w:name="Table Columns 4" w:semiHidden="1" w:unhideWhenUsed="1"/>
+    <w:lsdException w:name="Table Columns 5" w:semiHidden="1" w:unhideWhenUsed="1"/>
+    <w:lsdException w:name="Table Grid 1" w:semiHidden="1" w:unhideWhenUsed="1"/>
+    <w:lsdException w:name="Table Grid 2" w:semiHidden="1" w:unhideWhenUsed="1"/>
+    <w:lsdException w:name="Table Grid 3" w:semiHidden="1" w:unhideWhenUsed="1"/>
+    <w:lsdException w:name="Table Grid 4" w:semiHidden="1" w:unhideWhenUsed="1"/>
+    <w:lsdException w:name="Table Grid 5" w:semiHidden="1" w:unhideWhenUsed="1"/>
+    <w:lsdException w:name="Table Grid 6" w:semiHidden="1" w:unhideWhenUsed="1"/>
+    <w:lsdException w:name="Table Grid 7" w:semiHidden="1" w:unhideWhenUsed="1"/>
+    <w:lsdException w:name="Table Grid 8" w:semiHidden="1" w:unhideWhenUsed="1"/>
+    <w:lsdException w:name="Table List 1" w:semiHidden="1" w:unhideWhenUsed="1"/>
+    <w:lsdException w:name="Table List 2" w:semiHidden="1" w:unhideWhenUsed="1"/>
+    <w:lsdException w:name="Table List 3" w:semiHidden="1" w:unhideWhenUsed="1"/>
+    <w:lsdException w:name="Table List 4" w:semiHidden="1" w:unhideWhenUsed="1"/>
+    <w:lsdException w:name="Table List 5" w:semiHidden="1" w:unhideWhenUsed="1"/>
+    <w:lsdException w:name="Table List 6" w:semiHidden="1" w:unhideWhenUsed="1"/>
+    <w:lsdException w:name="Table List 7" w:semiHidden="1" w:unhideWhenUsed="1"/>
+    <w:lsdException w:name="Table List 8" w:semiHidden="1" w:unhideWhenUsed="1"/>
+    <w:lsdException w:name="Table 3D effects 1" w:semiHidden="1" w:unhideWhenUsed="1"/>
+    <w:lsdException w:name="Table 3D effects 2" w:semiHidden="1" w:unhideWhenUsed="1"/>
+    <w:lsdException w:name="Table 3D effects 3" w:semiHidden="1" w:unhideWhenUsed="1"/>
+    <w:lsdException w:name="Table Contemporary" w:semiHidden="1" w:unhideWhenUsed="1"/>
+    <w:lsdException w:name="Table Elegant" w:semiHidden="1" w:unhideWhenUsed="1"/>
+    <w:lsdException w:name="Table Professional" w:semiHidden="1" w:unhideWhenUsed="1"/>
+    <w:lsdException w:name="Table Subtle 1" w:semiHidden="1" w:unhideWhenUsed="1"/>
+    <w:lsdException w:name="Table Subtle 2" w:semiHidden="1" w:unhideWhenUsed="1"/>
+    <w:lsdException w:name="Table Web 1" w:semiHidden="1" w:unhideWhenUsed="1"/>
+    <w:lsdException w:name="Table Web 2" w:semiHidden="1" w:unhideWhenUsed="1"/>
+    <w:lsdException w:name="Table Web 3" w:semiHidden="1" w:unhideWhenUsed="1"/>
+    <w:lsdException w:name="Balloon Text" w:semiHidden="1" w:unhideWhenUsed="1"/>
+    <w:lsdException w:name="Table Grid" w:semiHidden="1" w:uiPriority="59" w:unhideWhenUsed="1"/>
+    <w:lsdException w:name="Table Theme" w:semiHidden="1" w:unhideWhenUsed="1"/>
+    <w:lsdException w:name="Placeholder Text" w:semiHidden="1"/>
+    <w:lsdException w:name="No Spacing" w:uiPriority="1" w:qFormat="1"/>
+    <w:lsdException w:name="Light Shading" w:uiPriority="60"/>
+    <w:lsdException w:name="Light List" w:uiPriority="61"/>
+    <w:lsdException w:name="Light Grid" w:uiPriority="62"/>
+    <w:lsdException w:name="Medium Shading 1" w:uiPriority="63"/>
+    <w:lsdException w:name="Medium Shading 2" w:uiPriority="64"/>
+    <w:lsdException w:name="Medium List 1" w:uiPriority="65"/>
+    <w:lsdException w:name="Medium List 2" w:uiPriority="66"/>
+    <w:lsdException w:name="Medium Grid 1" w:uiPriority="67"/>
+    <w:lsdException w:name="Medium Grid 2" w:uiPriority="68"/>
+    <w:lsdException w:name="Medium Grid 3" w:uiPriority="69"/>
+    <w:lsdException w:name="Dark List" w:uiPriority="70"/>
+    <w:lsdException w:name="Colorful Shading" w:uiPriority="71"/>
+    <w:lsdException w:name="Colorful List" w:uiPriority="72"/>
+    <w:lsdException w:name="Colorful Grid" w:uiPriority="73"/>
+    <w:lsdException w:name="Light Shading Accent 1" w:uiPriority="60"/>
+    <w:lsdException w:name="Light List Accent 1" w:uiPriority="61"/>
+    <w:lsdException w:name="Light Grid Accent 1" w:uiPriority="62"/>
+    <w:lsdException w:name="Medium Shading 1 Accent 1" w:uiPriority="63"/>
+    <w:lsdException w:name="Medium Shading 2 Accent 1" w:uiPriority="64"/>
+    <w:lsdException w:name="Medium List 1 Accent 1" w:uiPriority="65"/>
+    <w:lsdException w:name="Revision" w:semiHidden="1"/>
+    <w:lsdException w:name="List Paragraph" w:uiPriority="34" w:qFormat="1"/>
+    <w:lsdException w:name="Quote" w:uiPriority="29" w:qFormat="1"/>
+    <w:lsdException w:name="Intense Quote" w:uiPriority="30" w:qFormat="1"/>
+    <w:lsdException w:name="Medium List 2 Accent 1" w:uiPriority="66"/>
+    <w:lsdException w:name="Medium Grid 1 Accent 1" w:uiPriority="67"/>
+    <w:lsdException w:name="Medium Grid 2 Accent 1" w:uiPriority="68"/>
+    <w:lsdException w:name="Medium Grid 3 Accent 1" w:uiPriority="69"/>
+    <w:lsdException w:name="Dark List Accent 1" w:uiPriority="70"/>
+    <w:lsdException w:name="Colorful Shading Accent 1" w:uiPriority="71"/>
+    <w:lsdException w:name="Colorful List Accent 1" w:uiPriority="72"/>
+    <w:lsdException w:name="Colorful Grid Accent 1" w:uiPriority="73"/>
+    <w:lsdException w:name="Light Shading Accent 2" w:uiPriority="60"/>
+    <w:lsdException w:name="Light List Accent 2" w:uiPriority="61"/>
+    <w:lsdException w:name="Light Grid Accent 2" w:uiPriority="62"/>
+    <w:lsdException w:name="Medium Shading 1 Accent 2" w:uiPriority="63"/>
+    <w:lsdException w:name="Medium Shading 2 Accent 2" w:uiPriority="64"/>
+    <w:lsdException w:name="Medium List 1 Accent 2" w:uiPriority="65"/>
+    <w:lsdException w:name="Medium List 2 Accent 2" w:uiPriority="66"/>
+    <w:lsdException w:name="Medium Grid 1 Accent 2" w:uiPriority="67"/>
+    <w:lsdException w:name="Medium Grid 2 Accent 2" w:uiPriority="68"/>
+    <w:lsdException w:name="Medium Grid 3 Accent 2" w:uiPriority="69"/>
+    <w:lsdException w:name="Dark List Accent 2" w:uiPriority="70"/>
+    <w:lsdException w:name="Colorful Shading Accent 2" w:uiPriority="71"/>
+    <w:lsdException w:name="Colorful List Accent 2" w:uiPriority="72"/>
+    <w:lsdException w:name="Colorful Grid Accent 2" w:uiPriority="73"/>
+    <w:lsdException w:name="Light Shading Accent 3" w:uiPriority="60"/>
+    <w:lsdException w:name="Light List Accent 3" w:uiPriority="61"/>
+    <w:lsdException w:name="Light Grid Accent 3" w:uiPriority="62"/>
+    <w:lsdException w:name="Medium Shading 1 Accent 3" w:uiPriority="63"/>
+    <w:lsdException w:name="Medium Shading 2 Accent 3" w:uiPriority="64"/>
+    <w:lsdException w:name="Medium List 1 Accent 3" w:uiPriority="65"/>
+    <w:lsdException w:name="Medium List 2 Accent 3" w:uiPriority="66"/>
+    <w:lsdException w:name="Medium Grid 1 Accent 3" w:uiPriority="67"/>
+    <w:lsdException w:name="Medium Grid 2 Accent 3" w:uiPriority="68"/>
+    <w:lsdException w:name="Medium Grid 3 Accent 3" w:uiPriority="69"/>
+    <w:lsdException w:name="Dark List Accent 3" w:uiPriority="70"/>
+    <w:lsdException w:name="Colorful Shading Accent 3" w:uiPriority="71"/>
+    <w:lsdException w:name="Colorful List Accent 3" w:uiPriority="72"/>
+    <w:lsdException w:name="Colorful Grid Accent 3" w:uiPriority="73"/>
+    <w:lsdException w:name="Light Shading Accent 4" w:uiPriority="60"/>
+    <w:lsdException w:name="Light List Accent 4" w:uiPriority="61"/>
+    <w:lsdException w:name="Light Grid Accent 4" w:uiPriority="62"/>
+    <w:lsdException w:name="Medium Shading 1 Accent 4" w:uiPriority="63"/>
+    <w:lsdException w:name="Medium Shading 2 Accent 4" w:uiPriority="64"/>
+    <w:lsdException w:name="Medium List 1 Accent 4" w:uiPriority="65"/>
+    <w:lsdException w:name="Medium List 2 Accent 4" w:uiPriority="66"/>
+    <w:lsdException w:name="Medium Grid 1 Accent 4" w:uiPriority="67"/>
+    <w:lsdException w:name="Medium Grid 2 Accent 4" w:uiPriority="68"/>
+    <w:lsdException w:name="Medium Grid 3 Accent 4" w:uiPriority="69"/>
+    <w:lsdException w:name="Dark List Accent 4" w:uiPriority="70"/>
+    <w:lsdException w:name="Colorful Shading Accent 4" w:uiPriority="71"/>
+    <w:lsdException w:name="Colorful List Accent 4" w:uiPriority="72"/>
+    <w:lsdException w:name="Colorful Grid Accent 4" w:uiPriority="73"/>
+    <w:lsdException w:name="Light Shading Accent 5" w:uiPriority="60"/>
+    <w:lsdException w:name="Light List Accent 5" w:uiPriority="61"/>
+    <w:lsdException w:name="Light Grid Accent 5" w:uiPriority="62"/>
+    <w:lsdException w:name="Medium Shading 1 Accent 5" w:uiPriority="63"/>
+    <w:lsdException w:name="Medium Shading 2 Accent 5" w:uiPriority="64"/>
+    <w:lsdException w:name="Medium List 1 Accent 5" w:uiPriority="65"/>
+    <w:lsdException w:name="Medium List 2 Accent 5" w:uiPriority="66"/>
+    <w:lsdException w:name="Medium Grid 1 Accent 5" w:uiPriority="67"/>
+    <w:lsdException w:name="Medium Grid 2 Accent 5" w:uiPriority="68"/>
+    <w:lsdException w:name="Medium Grid 3 Accent 5" w:uiPriority="69"/>
+    <w:lsdException w:name="Dark List Accent 5" w:uiPriority="70"/>
+    <w:lsdException w:name="Colorful Shading Accent 5" w:uiPriority="71"/>
+    <w:lsdException w:name="Colorful List Accent 5" w:uiPriority="72"/>
+    <w:lsdException w:name="Colorful Grid Accent 5" w:uiPriority="73"/>
+    <w:lsdException w:name="Light Shading Accent 6" w:uiPriority="60"/>
+    <w:lsdException w:name="Light List Accent 6" w:uiPriority="61"/>
+    <w:lsdException w:name="Light Grid Accent 6" w:uiPriority="62"/>
+    <w:lsdException w:name="Medium Shading 1 Accent 6" w:uiPriority="63"/>
+    <w:lsdException w:name="Medium Shading 2 Accent 6" w:uiPriority="64"/>
+    <w:lsdException w:name="Medium List 1 Accent 6" w:uiPriority="65"/>
+    <w:lsdException w:name="Medium List 2 Accent 6" w:uiPriority="66"/>
+    <w:lsdException w:name="Medium Grid 1 Accent 6" w:uiPriority="67"/>
+    <w:lsdException w:name="Medium Grid 2 Accent 6" w:uiPriority="68"/>
+    <w:lsdException w:name="Medium Grid 3 Accent 6" w:uiPriority="69"/>
+    <w:lsdException w:name="Dark List Accent 6" w:uiPriority="70"/>
+    <w:lsdException w:name="Colorful Shading Accent 6" w:uiPriority="71"/>
+    <w:lsdException w:name="Colorful List Accent 6" w:uiPriority="72"/>
+    <w:lsdException w:name="Colorful Grid Accent 6" w:uiPriority="73"/>
+    <w:lsdException w:name="Subtle Emphasis" w:uiPriority="19" w:qFormat="1"/>
+    <w:lsdException w:name="Intense Emphasis" w:uiPriority="21" w:qFormat="1"/>
+    <w:lsdException w:name="Subtle Reference" w:uiPriority="31" w:qFormat="1"/>
+    <w:lsdException w:name="Intense Reference" w:uiPriority="32" w:qFormat="1"/>
+    <w:lsdException w:name="Book Title" w:uiPriority="33" w:qFormat="1"/>
+    <w:lsdException w:name="Bibliography" w:semiHidden="1" w:uiPriority="37" w:unhideWhenUsed="1"/>
+    <w:lsdException w:name="TOC Heading" w:semiHidden="1" w:uiPriority="39" w:unhideWhenUsed="1" w:qFormat="1"/>
+    <w:lsdException w:name="Plain Table 1" w:uiPriority="41"/>
+    <w:lsdException w:name="Plain Table 2" w:uiPriority="42"/>
+    <w:lsdException w:name="Plain Table 3" w:uiPriority="43"/>
+    <w:lsdException w:name="Plain Table 4" w:uiPriority="44"/>
+    <w:lsdException w:name="Plain Table 5" w:uiPriority="45"/>
+    <w:lsdException w:name="Grid Table Light" w:uiPriority="40"/>
+    <w:lsdException w:name="Grid Table 1 Light" w:uiPriority="46"/>
+    <w:lsdException w:name="Grid Table 2" w:uiPriority="47"/>
+    <w:lsdException w:name="Grid Table 3" w:uiPriority="48"/>
+    <w:lsdException w:name="Grid Table 4" w:uiPriority="49"/>
+    <w:lsdException w:name="Grid Table 5 Dark" w:uiPriority="50"/>
+    <w:lsdException w:name="Grid Table 6 Colorful" w:uiPriority="51"/>
+    <w:lsdException w:name="Grid Table 7 Colorful" w:uiPriority="52"/>
+    <w:lsdException w:name="Grid Table 1 Light Accent 1" w:uiPriority="46"/>
+    <w:lsdException w:name="Grid Table 2 Accent 1" w:uiPriority="47"/>
+    <w:lsdException w:name="Grid Table 3 Accent 1" w:uiPriority="48"/>
+    <w:lsdException w:name="Grid Table 4 Accent 1" w:uiPriority="49"/>
+    <w:lsdException w:name="Grid Table 5 Dark Accent 1" w:uiPriority="50"/>
+    <w:lsdException w:name="Grid Table 6 Colorful Accent 1" w:uiPriority="51"/>
+    <w:lsdException w:name="Grid Table 7 Colorful Accent 1" w:uiPriority="52"/>
+    <w:lsdException w:name="Grid Table 1 Light Accent 2" w:uiPriority="46"/>
+    <w:lsdException w:name="Grid Table 2 Accent 2" w:uiPriority="47"/>
+    <w:lsdException w:name="Grid Table 3 Accent 2" w:uiPriority="48"/>
+    <w:lsdException w:name="Grid Table 4 Accent 2" w:uiPriority="49"/>
+    <w:lsdException w:name="Grid Table 5 Dark Accent 2" w:uiPriority="50"/>
+    <w:lsdException w:name="Grid Table 6 Colorful Accent 2" w:uiPriority="51"/>
+    <w:lsdException w:name="Grid Table 7 Colorful Accent 2" w:uiPriority="52"/>
+    <w:lsdException w:name="Grid Table 1 Light Accent 3" w:uiPriority="46"/>
+    <w:lsdException w:name="Grid Table 2 Accent 3" w:uiPriority="47"/>
+    <w:lsdException w:name="Grid Table 3 Accent 3" w:uiPriority="48"/>
+    <w:lsdException w:name="Grid Table 4 Accent 3" w:uiPriority="49"/>
+    <w:lsdException w:name="Grid Table 5 Dark Accent 3" w:uiPriority="50"/>
+    <w:lsdException w:name="Grid Table 6 Colorful Accent 3" w:uiPriority="51"/>
+    <w:lsdException w:name="Grid Table 7 Colorful Accent 3" w:uiPriority="52"/>
+    <w:lsdException w:name="Grid Table 1 Light Accent 4" w:uiPriority="46"/>
+    <w:lsdException w:name="Grid Table 2 Accent 4" w:uiPriority="47"/>
+    <w:lsdException w:name="Grid Table 3 Accent 4" w:uiPriority="48"/>
+    <w:lsdException w:name="Grid Table 4 Accent 4" w:uiPriority="49"/>
+    <w:lsdException w:name="Grid Table 5 Dark Accent 4" w:uiPriority="50"/>
+    <w:lsdException w:name="Grid Table 6 Colorful Accent 4" w:uiPriority="51"/>
+    <w:lsdException w:name="Grid Table 7 Colorful Accent 4" w:uiPriority="52"/>
+    <w:lsdException w:name="Grid Table 1 Light Accent 5" w:uiPriority="46"/>
+    <w:lsdException w:name="Grid Table 2 Accent 5" w:uiPriority="47"/>
+    <w:lsdException w:name="Grid Table 3 Accent 5" w:uiPriority="48"/>
+    <w:lsdException w:name="Grid Table 4 Accent 5" w:uiPriority="49"/>
+    <w:lsdException w:name="Grid Table 5 Dark Accent 5" w:uiPriority="50"/>
+    <w:lsdException w:name="Grid Table 6 Colorful Accent 5" w:uiPriority="51"/>
+    <w:lsdException w:name="Grid Table 7 Colorful Accent 5" w:uiPriority="52"/>
+    <w:lsdException w:name="Grid Table 1 Light Accent 6" w:uiPriority="46"/>
+    <w:lsdException w:name="Grid Table 2 Accent 6" w:uiPriority="47"/>
+    <w:lsdException w:name="Grid Table 3 Accent 6" w:uiPriority="48"/>
+    <w:lsdException w:name="Grid Table 4 Accent 6" w:uiPriority="49"/>
+    <w:lsdException w:name="Grid Table 5 Dark Accent 6" w:uiPriority="50"/>
+    <w:lsdException w:name="Grid Table 6 Colorful Accent 6" w:uiPriority="51"/>
+    <w:lsdException w:name="Grid Table 7 Colorful Accent 6" w:uiPriority="52"/>
+    <w:lsdException w:name="List Table 1 Light" w:uiPriority="46"/>
+    <w:lsdException w:name="List Table 2" w:uiPriority="47"/>
+    <w:lsdException w:name="List Table 3" w:uiPriority="48"/>
+    <w:lsdException w:name="List Table 4" w:uiPriority="49"/>
+    <w:lsdException w:name="List Table 5 Dark" w:uiPriority="50"/>
+    <w:lsdException w:name="List Table 6 Colorful" w:uiPriority="51"/>
+    <w:lsdException w:name="List Table 7 Colorful" w:uiPriority="52"/>
+    <w:lsdException w:name="List Table 1 Light Accent 1" w:uiPriority="46"/>
+    <w:lsdException w:name="List Table 2 Accent 1" w:uiPriority="47"/>
+    <w:lsdException w:name="List Table 3 Accent 1" w:uiPriority="48"/>
+    <w:lsdException w:name="List Table 4 Accent 1" w:uiPriority="49"/>
+    <w:lsdException w:name="List Table 5 Dark Accent 1" w:uiPriority="50"/>
+    <w:lsdException w:name="List Table 6 Colorful Accent 1" w:uiPriority="51"/>
+    <w:lsdException w:name="List Table 7 Colorful Accent 1" w:uiPriority="52"/>
+    <w:lsdException w:name="List Table 1 Light Accent 2" w:uiPriority="46"/>
+    <w:lsdException w:name="List Table 2 Accent 2" w:uiPriority="47"/>
+    <w:lsdException w:name="List Table 3 Accent 2" w:uiPriority="48"/>
+    <w:lsdException w:name="List Table 4 Accent 2" w:uiPriority="49"/>
+    <w:lsdException w:name="List Table 5 Dark Accent 2" w:uiPriority="50"/>
+    <w:lsdException w:name="List Table 6 Colorful Accent 2" w:uiPriority="51"/>
+    <w:lsdException w:name="List Table 7 Colorful Accent 2" w:uiPriority="52"/>
+    <w:lsdException w:name="List Table 1 Light Accent 3" w:uiPriority="46"/>
+    <w:lsdException w:name="List Table 2 Accent 3" w:uiPriority="47"/>
+    <w:lsdException w:name="List Table 3 Accent 3" w:uiPriority="48"/>
+    <w:lsdException w:name="List Table 4 Accent 3" w:uiPriority="49"/>
+    <w:lsdException w:name="List Table 5 Dark Accent 3" w:uiPriority="50"/>
+    <w:lsdException w:name="List Table 6 Colorful Accent 3" w:uiPriority="51"/>
+    <w:lsdException w:name="List Table 7 Colorful Accent 3" w:uiPriority="52"/>
+    <w:lsdException w:name="List Table 1 Light Accent 4" w:uiPriority="46"/>
+    <w:lsdException w:name="List Table 2 Accent 4" w:uiPriority="47"/>
+    <w:lsdException w:name="List Table 3 Accent 4" w:uiPriority="48"/>
+    <w:lsdException w:name="List Table 4 Accent 4" w:uiPriority="49"/>
+    <w:lsdException w:name="List Table 5 Dark Accent 4" w:uiPriority="50"/>
+    <w:lsdException w:name="List Table 6 Colorful Accent 4" w:uiPriority="51"/>
+    <w:lsdException w:name="List Table 7 Colorful Accent 4" w:uiPriority="52"/>
+    <w:lsdException w:name="List Table 1 Light Accent 5" w:uiPriority="46"/>
+    <w:lsdException w:name="List Table 2 Accent 5" w:uiPriority="47"/>
+    <w:lsdException w:name="List Table 3 Accent 5" w:uiPriority="48"/>
+    <w:lsdException w:name="List Table 4 Accent 5" w:uiPriority="49"/>
+    <w:lsdException w:name="List Table 5 Dark Accent 5" w:uiPriority="50"/>
+    <w:lsdException w:name="List Table 6 Colorful Accent 5" w:uiPriority="51"/>
+    <w:lsdException w:name="List Table 7 Colorful Accent 5" w:uiPriority="52"/>
+    <w:lsdException w:name="List Table 1 Light Accent 6" w:uiPriority="46"/>
+    <w:lsdException w:name="List Table 2 Accent 6" w:uiPriority="47"/>
+    <w:lsdException w:name="List Table 3 Accent 6" w:uiPriority="48"/>
+    <w:lsdException w:name="List Table 4 Accent 6" w:uiPriority="49"/>
+    <w:lsdException w:name="List Table 5 Dark Accent 6" w:uiPriority="50"/>
+    <w:lsdException w:name="List Table 6 Colorful Accent 6" w:uiPriority="51"/>
+    <w:lsdException w:name="List Table 7 Colorful Accent 6" w:uiPriority="52"/>
+    <w:lsdException w:name="Mention" w:semiHidden="1" w:unhideWhenUsed="1"/>
+    <w:lsdException w:name="Smart Hyperlink" w:semiHidden="1" w:unhideWhenUsed="1"/>
+    <w:lsdException w:name="Hashtag" w:semiHidden="1" w:unhideWhenUsed="1"/>
+    <w:lsdException w:name="Unresolved Mention" w:semiHidden="1" w:unhideWhenUsed="1"/>
+    <w:lsdException w:name="Smart Link" w:semiHidden="1" w:unhideWhenUsed="1"/>
   </w:latentStyles>
   <w:style w:type="paragraph" w:default="1" w:styleId="Normal">
     <w:name w:val="Normal"/>
@@ -2250,7 +2570,6 @@
       <w:spacing w:after="0" w:line="240" w:lineRule="auto"/>
     </w:pPr>
     <w:tblPr>
-      <w:tblInd w:w="0" w:type="dxa"/>
       <w:tblBorders>
         <w:top w:val="single" w:sz="4" w:space="0" w:color="auto"/>
         <w:left w:val="single" w:sz="4" w:space="0" w:color="auto"/>
@@ -2259,269 +2578,6 @@
         <w:insideH w:val="single" w:sz="4" w:space="0" w:color="auto"/>
         <w:insideV w:val="single" w:sz="4" w:space="0" w:color="auto"/>
       </w:tblBorders>
-      <w:tblCellMar>
-        <w:top w:w="0" w:type="dxa"/>
-        <w:left w:w="108" w:type="dxa"/>
-        <w:bottom w:w="0" w:type="dxa"/>
-        <w:right w:w="108" w:type="dxa"/>
-      </w:tblCellMar>
-    </w:tblPr>
-  </w:style>
-  <w:style w:type="paragraph" w:styleId="BalloonText">
-    <w:name w:val="Balloon Text"/>
-    <w:basedOn w:val="Normal"/>
-    <w:link w:val="BalloonTextChar"/>
-    <w:uiPriority w:val="99"/>
-    <w:semiHidden/>
-    <w:unhideWhenUsed/>
-    <w:rsid w:val="008E2A26"/>
-    <w:pPr>
-      <w:spacing w:after="0" w:line="240" w:lineRule="auto"/>
-    </w:pPr>
-    <w:rPr>
-      <w:rFonts w:ascii="Tahoma" w:hAnsi="Tahoma" w:cs="Tahoma"/>
-      <w:sz w:val="16"/>
-      <w:szCs w:val="16"/>
-    </w:rPr>
-  </w:style>
-  <w:style w:type="character" w:customStyle="1" w:styleId="BalloonTextChar">
-    <w:name w:val="Balloon Text Char"/>
-    <w:basedOn w:val="DefaultParagraphFont"/>
-    <w:link w:val="BalloonText"/>
-    <w:uiPriority w:val="99"/>
-    <w:semiHidden/>
-    <w:rsid w:val="008E2A26"/>
-    <w:rPr>
-      <w:rFonts w:ascii="Tahoma" w:hAnsi="Tahoma" w:cs="Tahoma"/>
-      <w:sz w:val="16"/>
-      <w:szCs w:val="16"/>
-    </w:rPr>
-  </w:style>
-  <w:style w:type="paragraph" w:styleId="ListParagraph">
-    <w:name w:val="List Paragraph"/>
-    <w:basedOn w:val="Normal"/>
-    <w:uiPriority w:val="34"/>
-    <w:qFormat/>
-    <w:rsid w:val="00375568"/>
-    <w:pPr>
-      <w:ind w:left="720"/>
-      <w:contextualSpacing/>
-    </w:pPr>
-  </w:style>
-</w:styles>
-</file>
-
-<file path=word/stylesWithEffects.xml><?xml version="1.0" encoding="utf-8"?>
-<w:styles xmlns:wpc="http://schemas.microsoft.com/office/word/2010/wordprocessingCanvas" xmlns:mc="http://schemas.openxmlformats.org/markup-compatibility/2006" xmlns:o="urn:schemas-microsoft-com:office:office" xmlns:r="http://schemas.openxmlformats.org/officeDocument/2006/relationships" xmlns:m="http://schemas.openxmlformats.org/officeDocument/2006/math" xmlns:v="urn:schemas-microsoft-com:vml" xmlns:wp14="http://schemas.microsoft.com/office/word/2010/wordprocessingDrawing" xmlns:wp="http://schemas.openxmlformats.org/drawingml/2006/wordprocessingDrawing" xmlns:w10="urn:schemas-microsoft-com:office:word" xmlns:w="http://schemas.openxmlformats.org/wordprocessingml/2006/main" xmlns:w14="http://schemas.microsoft.com/office/word/2010/wordml" xmlns:wpg="http://schemas.microsoft.com/office/word/2010/wordprocessingGroup" xmlns:wpi="http://schemas.microsoft.com/office/word/2010/wordprocessingInk" xmlns:wne="http://schemas.microsoft.com/office/word/2006/wordml" xmlns:wps="http://schemas.microsoft.com/office/word/2010/wordprocessingShape" mc:Ignorable="w14 wp14">
-  <w:docDefaults>
-    <w:rPrDefault>
-      <w:rPr>
-        <w:rFonts w:asciiTheme="minorHAnsi" w:eastAsiaTheme="minorHAnsi" w:hAnsiTheme="minorHAnsi" w:cstheme="minorBidi"/>
-        <w:sz w:val="22"/>
-        <w:szCs w:val="22"/>
-        <w:lang w:val="id-ID" w:eastAsia="en-US" w:bidi="ar-SA"/>
-      </w:rPr>
-    </w:rPrDefault>
-    <w:pPrDefault>
-      <w:pPr>
-        <w:spacing w:after="200" w:line="276" w:lineRule="auto"/>
-      </w:pPr>
-    </w:pPrDefault>
-  </w:docDefaults>
-  <w:latentStyles w:defLockedState="0" w:defUIPriority="99" w:defSemiHidden="1" w:defUnhideWhenUsed="1" w:defQFormat="0" w:count="267">
-    <w:lsdException w:name="Normal" w:semiHidden="0" w:uiPriority="0" w:unhideWhenUsed="0" w:qFormat="1"/>
-    <w:lsdException w:name="heading 1" w:semiHidden="0" w:uiPriority="9" w:unhideWhenUsed="0" w:qFormat="1"/>
-    <w:lsdException w:name="heading 2" w:uiPriority="9" w:qFormat="1"/>
-    <w:lsdException w:name="heading 3" w:uiPriority="9" w:qFormat="1"/>
-    <w:lsdException w:name="heading 4" w:uiPriority="9" w:qFormat="1"/>
-    <w:lsdException w:name="heading 5" w:uiPriority="9" w:qFormat="1"/>
-    <w:lsdException w:name="heading 6" w:uiPriority="9" w:qFormat="1"/>
-    <w:lsdException w:name="heading 7" w:uiPriority="9" w:qFormat="1"/>
-    <w:lsdException w:name="heading 8" w:uiPriority="9" w:qFormat="1"/>
-    <w:lsdException w:name="heading 9" w:uiPriority="9" w:qFormat="1"/>
-    <w:lsdException w:name="toc 1" w:uiPriority="39"/>
-    <w:lsdException w:name="toc 2" w:uiPriority="39"/>
-    <w:lsdException w:name="toc 3" w:uiPriority="39"/>
-    <w:lsdException w:name="toc 4" w:uiPriority="39"/>
-    <w:lsdException w:name="toc 5" w:uiPriority="39"/>
-    <w:lsdException w:name="toc 6" w:uiPriority="39"/>
-    <w:lsdException w:name="toc 7" w:uiPriority="39"/>
-    <w:lsdException w:name="toc 8" w:uiPriority="39"/>
-    <w:lsdException w:name="toc 9" w:uiPriority="39"/>
-    <w:lsdException w:name="caption" w:uiPriority="35" w:qFormat="1"/>
-    <w:lsdException w:name="Title" w:semiHidden="0" w:uiPriority="10" w:unhideWhenUsed="0" w:qFormat="1"/>
-    <w:lsdException w:name="Default Paragraph Font" w:uiPriority="1"/>
-    <w:lsdException w:name="Subtitle" w:semiHidden="0" w:uiPriority="11" w:unhideWhenUsed="0" w:qFormat="1"/>
-    <w:lsdException w:name="Strong" w:semiHidden="0" w:uiPriority="22" w:unhideWhenUsed="0" w:qFormat="1"/>
-    <w:lsdException w:name="Emphasis" w:semiHidden="0" w:uiPriority="20" w:unhideWhenUsed="0" w:qFormat="1"/>
-    <w:lsdException w:name="Table Grid" w:semiHidden="0" w:uiPriority="59" w:unhideWhenUsed="0"/>
-    <w:lsdException w:name="Placeholder Text" w:unhideWhenUsed="0"/>
-    <w:lsdException w:name="No Spacing" w:semiHidden="0" w:uiPriority="1" w:unhideWhenUsed="0" w:qFormat="1"/>
-    <w:lsdException w:name="Light Shading" w:semiHidden="0" w:uiPriority="60" w:unhideWhenUsed="0"/>
-    <w:lsdException w:name="Light List" w:semiHidden="0" w:uiPriority="61" w:unhideWhenUsed="0"/>
-    <w:lsdException w:name="Light Grid" w:semiHidden="0" w:uiPriority="62" w:unhideWhenUsed="0"/>
-    <w:lsdException w:name="Medium Shading 1" w:semiHidden="0" w:uiPriority="63" w:unhideWhenUsed="0"/>
-    <w:lsdException w:name="Medium Shading 2" w:semiHidden="0" w:uiPriority="64" w:unhideWhenUsed="0"/>
-    <w:lsdException w:name="Medium List 1" w:semiHidden="0" w:uiPriority="65" w:unhideWhenUsed="0"/>
-    <w:lsdException w:name="Medium List 2" w:semiHidden="0" w:uiPriority="66" w:unhideWhenUsed="0"/>
-    <w:lsdException w:name="Medium Grid 1" w:semiHidden="0" w:uiPriority="67" w:unhideWhenUsed="0"/>
-    <w:lsdException w:name="Medium Grid 2" w:semiHidden="0" w:uiPriority="68" w:unhideWhenUsed="0"/>
-    <w:lsdException w:name="Medium Grid 3" w:semiHidden="0" w:uiPriority="69" w:unhideWhenUsed="0"/>
-    <w:lsdException w:name="Dark List" w:semiHidden="0" w:uiPriority="70" w:unhideWhenUsed="0"/>
-    <w:lsdException w:name="Colorful Shading" w:semiHidden="0" w:uiPriority="71" w:unhideWhenUsed="0"/>
-    <w:lsdException w:name="Colorful List" w:semiHidden="0" w:uiPriority="72" w:unhideWhenUsed="0"/>
-    <w:lsdException w:name="Colorful Grid" w:semiHidden="0" w:uiPriority="73" w:unhideWhenUsed="0"/>
-    <w:lsdException w:name="Light Shading Accent 1" w:semiHidden="0" w:uiPriority="60" w:unhideWhenUsed="0"/>
-    <w:lsdException w:name="Light List Accent 1" w:semiHidden="0" w:uiPriority="61" w:unhideWhenUsed="0"/>
-    <w:lsdException w:name="Light Grid Accent 1" w:semiHidden="0" w:uiPriority="62" w:unhideWhenUsed="0"/>
-    <w:lsdException w:name="Medium Shading 1 Accent 1" w:semiHidden="0" w:uiPriority="63" w:unhideWhenUsed="0"/>
-    <w:lsdException w:name="Medium Shading 2 Accent 1" w:semiHidden="0" w:uiPriority="64" w:unhideWhenUsed="0"/>
-    <w:lsdException w:name="Medium List 1 Accent 1" w:semiHidden="0" w:uiPriority="65" w:unhideWhenUsed="0"/>
-    <w:lsdException w:name="Revision" w:unhideWhenUsed="0"/>
-    <w:lsdException w:name="List Paragraph" w:semiHidden="0" w:uiPriority="34" w:unhideWhenUsed="0" w:qFormat="1"/>
-    <w:lsdException w:name="Quote" w:semiHidden="0" w:uiPriority="29" w:unhideWhenUsed="0" w:qFormat="1"/>
-    <w:lsdException w:name="Intense Quote" w:semiHidden="0" w:uiPriority="30" w:unhideWhenUsed="0" w:qFormat="1"/>
-    <w:lsdException w:name="Medium List 2 Accent 1" w:semiHidden="0" w:uiPriority="66" w:unhideWhenUsed="0"/>
-    <w:lsdException w:name="Medium Grid 1 Accent 1" w:semiHidden="0" w:uiPriority="67" w:unhideWhenUsed="0"/>
-    <w:lsdException w:name="Medium Grid 2 Accent 1" w:semiHidden="0" w:uiPriority="68" w:unhideWhenUsed="0"/>
-    <w:lsdException w:name="Medium Grid 3 Accent 1" w:semiHidden="0" w:uiPriority="69" w:unhideWhenUsed="0"/>
-    <w:lsdException w:name="Dark List Accent 1" w:semiHidden="0" w:uiPriority="70" w:unhideWhenUsed="0"/>
-    <w:lsdException w:name="Colorful Shading Accent 1" w:semiHidden="0" w:uiPriority="71" w:unhideWhenUsed="0"/>
-    <w:lsdException w:name="Colorful List Accent 1" w:semiHidden="0" w:uiPriority="72" w:unhideWhenUsed="0"/>
-    <w:lsdException w:name="Colorful Grid Accent 1" w:semiHidden="0" w:uiPriority="73" w:unhideWhenUsed="0"/>
-    <w:lsdException w:name="Light Shading Accent 2" w:semiHidden="0" w:uiPriority="60" w:unhideWhenUsed="0"/>
-    <w:lsdException w:name="Light List Accent 2" w:semiHidden="0" w:uiPriority="61" w:unhideWhenUsed="0"/>
-    <w:lsdException w:name="Light Grid Accent 2" w:semiHidden="0" w:uiPriority="62" w:unhideWhenUsed="0"/>
-    <w:lsdException w:name="Medium Shading 1 Accent 2" w:semiHidden="0" w:uiPriority="63" w:unhideWhenUsed="0"/>
-    <w:lsdException w:name="Medium Shading 2 Accent 2" w:semiHidden="0" w:uiPriority="64" w:unhideWhenUsed="0"/>
-    <w:lsdException w:name="Medium List 1 Accent 2" w:semiHidden="0" w:uiPriority="65" w:unhideWhenUsed="0"/>
-    <w:lsdException w:name="Medium List 2 Accent 2" w:semiHidden="0" w:uiPriority="66" w:unhideWhenUsed="0"/>
-    <w:lsdException w:name="Medium Grid 1 Accent 2" w:semiHidden="0" w:uiPriority="67" w:unhideWhenUsed="0"/>
-    <w:lsdException w:name="Medium Grid 2 Accent 2" w:semiHidden="0" w:uiPriority="68" w:unhideWhenUsed="0"/>
-    <w:lsdException w:name="Medium Grid 3 Accent 2" w:semiHidden="0" w:uiPriority="69" w:unhideWhenUsed="0"/>
-    <w:lsdException w:name="Dark List Accent 2" w:semiHidden="0" w:uiPriority="70" w:unhideWhenUsed="0"/>
-    <w:lsdException w:name="Colorful Shading Accent 2" w:semiHidden="0" w:uiPriority="71" w:unhideWhenUsed="0"/>
-    <w:lsdException w:name="Colorful List Accent 2" w:semiHidden="0" w:uiPriority="72" w:unhideWhenUsed="0"/>
-    <w:lsdException w:name="Colorful Grid Accent 2" w:semiHidden="0" w:uiPriority="73" w:unhideWhenUsed="0"/>
-    <w:lsdException w:name="Light Shading Accent 3" w:semiHidden="0" w:uiPriority="60" w:unhideWhenUsed="0"/>
-    <w:lsdException w:name="Light List Accent 3" w:semiHidden="0" w:uiPriority="61" w:unhideWhenUsed="0"/>
-    <w:lsdException w:name="Light Grid Accent 3" w:semiHidden="0" w:uiPriority="62" w:unhideWhenUsed="0"/>
-    <w:lsdException w:name="Medium Shading 1 Accent 3" w:semiHidden="0" w:uiPriority="63" w:unhideWhenUsed="0"/>
-    <w:lsdException w:name="Medium Shading 2 Accent 3" w:semiHidden="0" w:uiPriority="64" w:unhideWhenUsed="0"/>
-    <w:lsdException w:name="Medium List 1 Accent 3" w:semiHidden="0" w:uiPriority="65" w:unhideWhenUsed="0"/>
-    <w:lsdException w:name="Medium List 2 Accent 3" w:semiHidden="0" w:uiPriority="66" w:unhideWhenUsed="0"/>
-    <w:lsdException w:name="Medium Grid 1 Accent 3" w:semiHidden="0" w:uiPriority="67" w:unhideWhenUsed="0"/>
-    <w:lsdException w:name="Medium Grid 2 Accent 3" w:semiHidden="0" w:uiPriority="68" w:unhideWhenUsed="0"/>
-    <w:lsdException w:name="Medium Grid 3 Accent 3" w:semiHidden="0" w:uiPriority="69" w:unhideWhenUsed="0"/>
-    <w:lsdException w:name="Dark List Accent 3" w:semiHidden="0" w:uiPriority="70" w:unhideWhenUsed="0"/>
-    <w:lsdException w:name="Colorful Shading Accent 3" w:semiHidden="0" w:uiPriority="71" w:unhideWhenUsed="0"/>
-    <w:lsdException w:name="Colorful List Accent 3" w:semiHidden="0" w:uiPriority="72" w:unhideWhenUsed="0"/>
-    <w:lsdException w:name="Colorful Grid Accent 3" w:semiHidden="0" w:uiPriority="73" w:unhideWhenUsed="0"/>
-    <w:lsdException w:name="Light Shading Accent 4" w:semiHidden="0" w:uiPriority="60" w:unhideWhenUsed="0"/>
-    <w:lsdException w:name="Light List Accent 4" w:semiHidden="0" w:uiPriority="61" w:unhideWhenUsed="0"/>
-    <w:lsdException w:name="Light Grid Accent 4" w:semiHidden="0" w:uiPriority="62" w:unhideWhenUsed="0"/>
-    <w:lsdException w:name="Medium Shading 1 Accent 4" w:semiHidden="0" w:uiPriority="63" w:unhideWhenUsed="0"/>
-    <w:lsdException w:name="Medium Shading 2 Accent 4" w:semiHidden="0" w:uiPriority="64" w:unhideWhenUsed="0"/>
-    <w:lsdException w:name="Medium List 1 Accent 4" w:semiHidden="0" w:uiPriority="65" w:unhideWhenUsed="0"/>
-    <w:lsdException w:name="Medium List 2 Accent 4" w:semiHidden="0" w:uiPriority="66" w:unhideWhenUsed="0"/>
-    <w:lsdException w:name="Medium Grid 1 Accent 4" w:semiHidden="0" w:uiPriority="67" w:unhideWhenUsed="0"/>
-    <w:lsdException w:name="Medium Grid 2 Accent 4" w:semiHidden="0" w:uiPriority="68" w:unhideWhenUsed="0"/>
-    <w:lsdException w:name="Medium Grid 3 Accent 4" w:semiHidden="0" w:uiPriority="69" w:unhideWhenUsed="0"/>
-    <w:lsdException w:name="Dark List Accent 4" w:semiHidden="0" w:uiPriority="70" w:unhideWhenUsed="0"/>
-    <w:lsdException w:name="Colorful Shading Accent 4" w:semiHidden="0" w:uiPriority="71" w:unhideWhenUsed="0"/>
-    <w:lsdException w:name="Colorful List Accent 4" w:semiHidden="0" w:uiPriority="72" w:unhideWhenUsed="0"/>
-    <w:lsdException w:name="Colorful Grid Accent 4" w:semiHidden="0" w:uiPriority="73" w:unhideWhenUsed="0"/>
-    <w:lsdException w:name="Light Shading Accent 5" w:semiHidden="0" w:uiPriority="60" w:unhideWhenUsed="0"/>
-    <w:lsdException w:name="Light List Accent 5" w:semiHidden="0" w:uiPriority="61" w:unhideWhenUsed="0"/>
-    <w:lsdException w:name="Light Grid Accent 5" w:semiHidden="0" w:uiPriority="62" w:unhideWhenUsed="0"/>
-    <w:lsdException w:name="Medium Shading 1 Accent 5" w:semiHidden="0" w:uiPriority="63" w:unhideWhenUsed="0"/>
-    <w:lsdException w:name="Medium Shading 2 Accent 5" w:semiHidden="0" w:uiPriority="64" w:unhideWhenUsed="0"/>
-    <w:lsdException w:name="Medium List 1 Accent 5" w:semiHidden="0" w:uiPriority="65" w:unhideWhenUsed="0"/>
-    <w:lsdException w:name="Medium List 2 Accent 5" w:semiHidden="0" w:uiPriority="66" w:unhideWhenUsed="0"/>
-    <w:lsdException w:name="Medium Grid 1 Accent 5" w:semiHidden="0" w:uiPriority="67" w:unhideWhenUsed="0"/>
-    <w:lsdException w:name="Medium Grid 2 Accent 5" w:semiHidden="0" w:uiPriority="68" w:unhideWhenUsed="0"/>
-    <w:lsdException w:name="Medium Grid 3 Accent 5" w:semiHidden="0" w:uiPriority="69" w:unhideWhenUsed="0"/>
-    <w:lsdException w:name="Dark List Accent 5" w:semiHidden="0" w:uiPriority="70" w:unhideWhenUsed="0"/>
-    <w:lsdException w:name="Colorful Shading Accent 5" w:semiHidden="0" w:uiPriority="71" w:unhideWhenUsed="0"/>
-    <w:lsdException w:name="Colorful List Accent 5" w:semiHidden="0" w:uiPriority="72" w:unhideWhenUsed="0"/>
-    <w:lsdException w:name="Colorful Grid Accent 5" w:semiHidden="0" w:uiPriority="73" w:unhideWhenUsed="0"/>
-    <w:lsdException w:name="Light Shading Accent 6" w:semiHidden="0" w:uiPriority="60" w:unhideWhenUsed="0"/>
-    <w:lsdException w:name="Light List Accent 6" w:semiHidden="0" w:uiPriority="61" w:unhideWhenUsed="0"/>
-    <w:lsdException w:name="Light Grid Accent 6" w:semiHidden="0" w:uiPriority="62" w:unhideWhenUsed="0"/>
-    <w:lsdException w:name="Medium Shading 1 Accent 6" w:semiHidden="0" w:uiPriority="63" w:unhideWhenUsed="0"/>
-    <w:lsdException w:name="Medium Shading 2 Accent 6" w:semiHidden="0" w:uiPriority="64" w:unhideWhenUsed="0"/>
-    <w:lsdException w:name="Medium List 1 Accent 6" w:semiHidden="0" w:uiPriority="65" w:unhideWhenUsed="0"/>
-    <w:lsdException w:name="Medium List 2 Accent 6" w:semiHidden="0" w:uiPriority="66" w:unhideWhenUsed="0"/>
-    <w:lsdException w:name="Medium Grid 1 Accent 6" w:semiHidden="0" w:uiPriority="67" w:unhideWhenUsed="0"/>
-    <w:lsdException w:name="Medium Grid 2 Accent 6" w:semiHidden="0" w:uiPriority="68" w:unhideWhenUsed="0"/>
-    <w:lsdException w:name="Medium Grid 3 Accent 6" w:semiHidden="0" w:uiPriority="69" w:unhideWhenUsed="0"/>
-    <w:lsdException w:name="Dark List Accent 6" w:semiHidden="0" w:uiPriority="70" w:unhideWhenUsed="0"/>
-    <w:lsdException w:name="Colorful Shading Accent 6" w:semiHidden="0" w:uiPriority="71" w:unhideWhenUsed="0"/>
-    <w:lsdException w:name="Colorful List Accent 6" w:semiHidden="0" w:uiPriority="72" w:unhideWhenUsed="0"/>
-    <w:lsdException w:name="Colorful Grid Accent 6" w:semiHidden="0" w:uiPriority="73" w:unhideWhenUsed="0"/>
-    <w:lsdException w:name="Subtle Emphasis" w:semiHidden="0" w:uiPriority="19" w:unhideWhenUsed="0" w:qFormat="1"/>
-    <w:lsdException w:name="Intense Emphasis" w:semiHidden="0" w:uiPriority="21" w:unhideWhenUsed="0" w:qFormat="1"/>
-    <w:lsdException w:name="Subtle Reference" w:semiHidden="0" w:uiPriority="31" w:unhideWhenUsed="0" w:qFormat="1"/>
-    <w:lsdException w:name="Intense Reference" w:semiHidden="0" w:uiPriority="32" w:unhideWhenUsed="0" w:qFormat="1"/>
-    <w:lsdException w:name="Book Title" w:semiHidden="0" w:uiPriority="33" w:unhideWhenUsed="0" w:qFormat="1"/>
-    <w:lsdException w:name="Bibliography" w:uiPriority="37"/>
-    <w:lsdException w:name="TOC Heading" w:uiPriority="39" w:qFormat="1"/>
-  </w:latentStyles>
-  <w:style w:type="paragraph" w:default="1" w:styleId="Normal">
-    <w:name w:val="Normal"/>
-    <w:qFormat/>
-  </w:style>
-  <w:style w:type="character" w:default="1" w:styleId="DefaultParagraphFont">
-    <w:name w:val="Default Paragraph Font"/>
-    <w:uiPriority w:val="1"/>
-    <w:semiHidden/>
-    <w:unhideWhenUsed/>
-  </w:style>
-  <w:style w:type="table" w:default="1" w:styleId="TableNormal">
-    <w:name w:val="Normal Table"/>
-    <w:uiPriority w:val="99"/>
-    <w:semiHidden/>
-    <w:unhideWhenUsed/>
-    <w:tblPr>
-      <w:tblInd w:w="0" w:type="dxa"/>
-      <w:tblCellMar>
-        <w:top w:w="0" w:type="dxa"/>
-        <w:left w:w="108" w:type="dxa"/>
-        <w:bottom w:w="0" w:type="dxa"/>
-        <w:right w:w="108" w:type="dxa"/>
-      </w:tblCellMar>
-    </w:tblPr>
-  </w:style>
-  <w:style w:type="numbering" w:default="1" w:styleId="NoList">
-    <w:name w:val="No List"/>
-    <w:uiPriority w:val="99"/>
-    <w:semiHidden/>
-    <w:unhideWhenUsed/>
-  </w:style>
-  <w:style w:type="table" w:styleId="TableGrid">
-    <w:name w:val="Table Grid"/>
-    <w:basedOn w:val="TableNormal"/>
-    <w:uiPriority w:val="59"/>
-    <w:rsid w:val="0025013C"/>
-    <w:pPr>
-      <w:spacing w:after="0" w:line="240" w:lineRule="auto"/>
-    </w:pPr>
-    <w:tblPr>
-      <w:tblInd w:w="0" w:type="dxa"/>
-      <w:tblBorders>
-        <w:top w:val="single" w:sz="4" w:space="0" w:color="auto"/>
-        <w:left w:val="single" w:sz="4" w:space="0" w:color="auto"/>
-        <w:bottom w:val="single" w:sz="4" w:space="0" w:color="auto"/>
-        <w:right w:val="single" w:sz="4" w:space="0" w:color="auto"/>
-        <w:insideH w:val="single" w:sz="4" w:space="0" w:color="auto"/>
-        <w:insideV w:val="single" w:sz="4" w:space="0" w:color="auto"/>
-      </w:tblBorders>
-      <w:tblCellMar>
-        <w:top w:w="0" w:type="dxa"/>
-        <w:left w:w="108" w:type="dxa"/>
-        <w:bottom w:w="0" w:type="dxa"/>
-        <w:right w:w="108" w:type="dxa"/>
-      </w:tblCellMar>
     </w:tblPr>
   </w:style>
   <w:style w:type="paragraph" w:styleId="BalloonText">

</xml_diff>